<commit_message>
Minor changes and reshuffeling. Added banksy image
</commit_message>
<xml_diff>
--- a/GrandFinale_longVersion.docx
+++ b/GrandFinale_longVersion.docx
@@ -35,6 +35,7 @@
         <w:pStyle w:val="Normal"/>
         <w:bidi w:val="0"/>
         <w:spacing w:lineRule="auto" w:line="240"/>
+        <w:jc w:val="left"/>
         <w:rPr>
           <w:rFonts w:ascii="Times New Roman" w:hAnsi="Times New Roman"/>
         </w:rPr>
@@ -73,21 +74,23 @@
         <w:pStyle w:val="Normal"/>
         <w:bidi w:val="0"/>
         <w:spacing w:lineRule="auto" w:line="240"/>
-        <w:rPr>
-          <w:rFonts w:ascii="Times New Roman" w:hAnsi="Times New Roman"/>
-        </w:rPr>
-      </w:pPr>
-      <w:r>
-        <w:rPr>
-          <w:rFonts w:ascii="Times New Roman" w:hAnsi="Times New Roman"/>
-        </w:rPr>
-      </w:r>
-    </w:p>
-    <w:p>
-      <w:pPr>
-        <w:pStyle w:val="Normal"/>
-        <w:bidi w:val="0"/>
-        <w:spacing w:lineRule="auto" w:line="240"/>
+        <w:jc w:val="left"/>
+        <w:rPr>
+          <w:rFonts w:ascii="Times New Roman" w:hAnsi="Times New Roman"/>
+        </w:rPr>
+      </w:pPr>
+      <w:r>
+        <w:rPr>
+          <w:rFonts w:ascii="Times New Roman" w:hAnsi="Times New Roman"/>
+        </w:rPr>
+      </w:r>
+    </w:p>
+    <w:p>
+      <w:pPr>
+        <w:pStyle w:val="Normal"/>
+        <w:bidi w:val="0"/>
+        <w:spacing w:lineRule="auto" w:line="240"/>
+        <w:jc w:val="left"/>
         <w:rPr>
           <w:rFonts w:ascii="Times New Roman" w:hAnsi="Times New Roman"/>
         </w:rPr>
@@ -118,6 +121,7 @@
         <w:pStyle w:val="Normal"/>
         <w:bidi w:val="0"/>
         <w:spacing w:lineRule="auto" w:line="240"/>
+        <w:jc w:val="left"/>
         <w:rPr>
           <w:rStyle w:val="FootnoteAnchor"/>
         </w:rPr>
@@ -181,21 +185,23 @@
         <w:pStyle w:val="Normal"/>
         <w:bidi w:val="0"/>
         <w:spacing w:lineRule="auto" w:line="240"/>
-        <w:rPr>
-          <w:rFonts w:ascii="Times New Roman" w:hAnsi="Times New Roman"/>
-        </w:rPr>
-      </w:pPr>
-      <w:r>
-        <w:rPr>
-          <w:rFonts w:ascii="Times New Roman" w:hAnsi="Times New Roman"/>
-        </w:rPr>
-      </w:r>
-    </w:p>
-    <w:p>
-      <w:pPr>
-        <w:pStyle w:val="Normal"/>
-        <w:bidi w:val="0"/>
-        <w:spacing w:lineRule="auto" w:line="240"/>
+        <w:jc w:val="left"/>
+        <w:rPr>
+          <w:rFonts w:ascii="Times New Roman" w:hAnsi="Times New Roman"/>
+        </w:rPr>
+      </w:pPr>
+      <w:r>
+        <w:rPr>
+          <w:rFonts w:ascii="Times New Roman" w:hAnsi="Times New Roman"/>
+        </w:rPr>
+      </w:r>
+    </w:p>
+    <w:p>
+      <w:pPr>
+        <w:pStyle w:val="Normal"/>
+        <w:bidi w:val="0"/>
+        <w:spacing w:lineRule="auto" w:line="240"/>
+        <w:jc w:val="left"/>
         <w:rPr>
           <w:rFonts w:ascii="Times New Roman" w:hAnsi="Times New Roman"/>
           <w:i w:val="false"/>
@@ -246,21 +252,23 @@
         <w:pStyle w:val="Normal"/>
         <w:bidi w:val="0"/>
         <w:spacing w:lineRule="auto" w:line="240"/>
-        <w:rPr>
-          <w:rFonts w:ascii="Times New Roman" w:hAnsi="Times New Roman"/>
-        </w:rPr>
-      </w:pPr>
-      <w:r>
-        <w:rPr>
-          <w:rFonts w:ascii="Times New Roman" w:hAnsi="Times New Roman"/>
-        </w:rPr>
-      </w:r>
-    </w:p>
-    <w:p>
-      <w:pPr>
-        <w:pStyle w:val="Normal"/>
-        <w:bidi w:val="0"/>
-        <w:spacing w:lineRule="auto" w:line="240"/>
+        <w:jc w:val="left"/>
+        <w:rPr>
+          <w:rFonts w:ascii="Times New Roman" w:hAnsi="Times New Roman"/>
+        </w:rPr>
+      </w:pPr>
+      <w:r>
+        <w:rPr>
+          <w:rFonts w:ascii="Times New Roman" w:hAnsi="Times New Roman"/>
+        </w:rPr>
+      </w:r>
+    </w:p>
+    <w:p>
+      <w:pPr>
+        <w:pStyle w:val="Normal"/>
+        <w:bidi w:val="0"/>
+        <w:spacing w:lineRule="auto" w:line="240"/>
+        <w:jc w:val="left"/>
         <w:rPr>
           <w:rFonts w:ascii="Times New Roman" w:hAnsi="Times New Roman"/>
           <w:i w:val="false"/>
@@ -297,6 +305,7 @@
         <w:pStyle w:val="Normal"/>
         <w:bidi w:val="0"/>
         <w:spacing w:lineRule="auto" w:line="240"/>
+        <w:jc w:val="left"/>
         <w:rPr>
           <w:rFonts w:ascii="Times New Roman" w:hAnsi="Times New Roman"/>
           <w:b/>
@@ -321,6 +330,7 @@
         <w:pStyle w:val="Normal"/>
         <w:bidi w:val="0"/>
         <w:spacing w:lineRule="auto" w:line="240"/>
+        <w:jc w:val="left"/>
         <w:rPr>
           <w:rFonts w:ascii="Times New Roman" w:hAnsi="Times New Roman"/>
         </w:rPr>
@@ -350,21 +360,23 @@
         <w:pStyle w:val="Normal"/>
         <w:bidi w:val="0"/>
         <w:spacing w:lineRule="auto" w:line="240"/>
-        <w:rPr>
-          <w:rFonts w:ascii="Times New Roman" w:hAnsi="Times New Roman"/>
-        </w:rPr>
-      </w:pPr>
-      <w:r>
-        <w:rPr>
-          <w:rFonts w:ascii="Times New Roman" w:hAnsi="Times New Roman"/>
-        </w:rPr>
-      </w:r>
-    </w:p>
-    <w:p>
-      <w:pPr>
-        <w:pStyle w:val="Normal"/>
-        <w:bidi w:val="0"/>
-        <w:spacing w:lineRule="auto" w:line="240"/>
+        <w:jc w:val="left"/>
+        <w:rPr>
+          <w:rFonts w:ascii="Times New Roman" w:hAnsi="Times New Roman"/>
+        </w:rPr>
+      </w:pPr>
+      <w:r>
+        <w:rPr>
+          <w:rFonts w:ascii="Times New Roman" w:hAnsi="Times New Roman"/>
+        </w:rPr>
+      </w:r>
+    </w:p>
+    <w:p>
+      <w:pPr>
+        <w:pStyle w:val="Normal"/>
+        <w:bidi w:val="0"/>
+        <w:spacing w:lineRule="auto" w:line="240"/>
+        <w:jc w:val="left"/>
         <w:rPr>
           <w:rFonts w:ascii="Times New Roman" w:hAnsi="Times New Roman"/>
           <w:b/>
@@ -389,6 +401,7 @@
         <w:pStyle w:val="Normal"/>
         <w:bidi w:val="0"/>
         <w:spacing w:lineRule="auto" w:line="240"/>
+        <w:jc w:val="left"/>
         <w:rPr>
           <w:rFonts w:ascii="Times New Roman" w:hAnsi="Times New Roman"/>
           <w:i w:val="false"/>
@@ -459,21 +472,23 @@
         <w:pStyle w:val="Normal"/>
         <w:bidi w:val="0"/>
         <w:spacing w:lineRule="auto" w:line="240"/>
-        <w:rPr>
-          <w:rFonts w:ascii="Times New Roman" w:hAnsi="Times New Roman"/>
-        </w:rPr>
-      </w:pPr>
-      <w:r>
-        <w:rPr>
-          <w:rFonts w:ascii="Times New Roman" w:hAnsi="Times New Roman"/>
-        </w:rPr>
-      </w:r>
-    </w:p>
-    <w:p>
-      <w:pPr>
-        <w:pStyle w:val="Normal"/>
-        <w:bidi w:val="0"/>
-        <w:spacing w:lineRule="auto" w:line="240"/>
+        <w:jc w:val="left"/>
+        <w:rPr>
+          <w:rFonts w:ascii="Times New Roman" w:hAnsi="Times New Roman"/>
+        </w:rPr>
+      </w:pPr>
+      <w:r>
+        <w:rPr>
+          <w:rFonts w:ascii="Times New Roman" w:hAnsi="Times New Roman"/>
+        </w:rPr>
+      </w:r>
+    </w:p>
+    <w:p>
+      <w:pPr>
+        <w:pStyle w:val="Normal"/>
+        <w:bidi w:val="0"/>
+        <w:spacing w:lineRule="auto" w:line="240"/>
+        <w:jc w:val="left"/>
         <w:rPr>
           <w:rFonts w:ascii="Times New Roman" w:hAnsi="Times New Roman"/>
           <w:b/>
@@ -498,6 +513,7 @@
         <w:pStyle w:val="Normal"/>
         <w:bidi w:val="0"/>
         <w:spacing w:lineRule="auto" w:line="240"/>
+        <w:jc w:val="left"/>
         <w:rPr>
           <w:rFonts w:ascii="Times New Roman" w:hAnsi="Times New Roman"/>
           <w:i w:val="false"/>
@@ -551,6 +567,7 @@
         <w:pStyle w:val="Normal"/>
         <w:bidi w:val="0"/>
         <w:spacing w:lineRule="auto" w:line="240"/>
+        <w:jc w:val="left"/>
         <w:rPr>
           <w:rFonts w:ascii="Times New Roman" w:hAnsi="Times New Roman"/>
           <w:i w:val="false"/>
@@ -581,6 +598,7 @@
         <w:pStyle w:val="Normal"/>
         <w:bidi w:val="0"/>
         <w:spacing w:lineRule="auto" w:line="240"/>
+        <w:jc w:val="left"/>
         <w:rPr>
           <w:rFonts w:ascii="Times New Roman" w:hAnsi="Times New Roman"/>
           <w:i w:val="false"/>
@@ -611,6 +629,7 @@
         <w:pStyle w:val="Normal"/>
         <w:bidi w:val="0"/>
         <w:spacing w:lineRule="auto" w:line="240"/>
+        <w:jc w:val="left"/>
         <w:rPr>
           <w:rFonts w:ascii="Times New Roman" w:hAnsi="Times New Roman"/>
           <w:i w:val="false"/>
@@ -641,6 +660,7 @@
         <w:pStyle w:val="Normal"/>
         <w:bidi w:val="0"/>
         <w:spacing w:lineRule="auto" w:line="240"/>
+        <w:jc w:val="left"/>
         <w:rPr>
           <w:rFonts w:ascii="Times New Roman" w:hAnsi="Times New Roman"/>
           <w:i w:val="false"/>
@@ -671,6 +691,7 @@
         <w:pStyle w:val="Normal"/>
         <w:bidi w:val="0"/>
         <w:spacing w:lineRule="auto" w:line="240"/>
+        <w:jc w:val="left"/>
         <w:rPr>
           <w:rFonts w:ascii="Times New Roman" w:hAnsi="Times New Roman"/>
           <w:i w:val="false"/>
@@ -701,6 +722,7 @@
         <w:pStyle w:val="Normal"/>
         <w:bidi w:val="0"/>
         <w:spacing w:lineRule="auto" w:line="240"/>
+        <w:jc w:val="left"/>
         <w:rPr>
           <w:rFonts w:ascii="Times New Roman" w:hAnsi="Times New Roman"/>
           <w:i w:val="false"/>
@@ -731,6 +753,7 @@
         <w:pStyle w:val="Normal"/>
         <w:bidi w:val="0"/>
         <w:spacing w:lineRule="auto" w:line="240"/>
+        <w:jc w:val="left"/>
         <w:rPr>
           <w:rFonts w:ascii="Times New Roman" w:hAnsi="Times New Roman"/>
           <w:i w:val="false"/>
@@ -761,6 +784,7 @@
         <w:pStyle w:val="Normal"/>
         <w:bidi w:val="0"/>
         <w:spacing w:lineRule="auto" w:line="240"/>
+        <w:jc w:val="left"/>
         <w:rPr>
           <w:rFonts w:ascii="Times New Roman" w:hAnsi="Times New Roman"/>
           <w:i w:val="false"/>
@@ -791,6 +815,7 @@
         <w:pStyle w:val="Normal"/>
         <w:bidi w:val="0"/>
         <w:spacing w:lineRule="auto" w:line="240"/>
+        <w:jc w:val="left"/>
         <w:rPr>
           <w:rFonts w:ascii="Times New Roman" w:hAnsi="Times New Roman"/>
           <w:i w:val="false"/>
@@ -821,6 +846,7 @@
         <w:pStyle w:val="Normal"/>
         <w:bidi w:val="0"/>
         <w:spacing w:lineRule="auto" w:line="240"/>
+        <w:jc w:val="left"/>
         <w:rPr>
           <w:rStyle w:val="FootnoteAnchor"/>
           <w:rFonts w:ascii="Times New Roman" w:hAnsi="Times New Roman"/>
@@ -861,21 +887,23 @@
         <w:pStyle w:val="Normal"/>
         <w:bidi w:val="0"/>
         <w:spacing w:lineRule="auto" w:line="240"/>
-        <w:rPr>
-          <w:rFonts w:ascii="Times New Roman" w:hAnsi="Times New Roman"/>
-        </w:rPr>
-      </w:pPr>
-      <w:r>
-        <w:rPr>
-          <w:rFonts w:ascii="Times New Roman" w:hAnsi="Times New Roman"/>
-        </w:rPr>
-      </w:r>
-    </w:p>
-    <w:p>
-      <w:pPr>
-        <w:pStyle w:val="Normal"/>
-        <w:bidi w:val="0"/>
-        <w:spacing w:lineRule="auto" w:line="240"/>
+        <w:jc w:val="left"/>
+        <w:rPr>
+          <w:rFonts w:ascii="Times New Roman" w:hAnsi="Times New Roman"/>
+        </w:rPr>
+      </w:pPr>
+      <w:r>
+        <w:rPr>
+          <w:rFonts w:ascii="Times New Roman" w:hAnsi="Times New Roman"/>
+        </w:rPr>
+      </w:r>
+    </w:p>
+    <w:p>
+      <w:pPr>
+        <w:pStyle w:val="Normal"/>
+        <w:bidi w:val="0"/>
+        <w:spacing w:lineRule="auto" w:line="240"/>
+        <w:jc w:val="left"/>
         <w:rPr>
           <w:rFonts w:ascii="Times New Roman" w:hAnsi="Times New Roman"/>
           <w:i w:val="false"/>
@@ -896,21 +924,23 @@
         <w:pStyle w:val="Normal"/>
         <w:bidi w:val="0"/>
         <w:spacing w:lineRule="auto" w:line="240"/>
-        <w:rPr>
-          <w:rFonts w:ascii="Times New Roman" w:hAnsi="Times New Roman"/>
-        </w:rPr>
-      </w:pPr>
-      <w:r>
-        <w:rPr>
-          <w:rFonts w:ascii="Times New Roman" w:hAnsi="Times New Roman"/>
-        </w:rPr>
-      </w:r>
-    </w:p>
-    <w:p>
-      <w:pPr>
-        <w:pStyle w:val="Normal"/>
-        <w:bidi w:val="0"/>
-        <w:spacing w:lineRule="auto" w:line="240"/>
+        <w:jc w:val="left"/>
+        <w:rPr>
+          <w:rFonts w:ascii="Times New Roman" w:hAnsi="Times New Roman"/>
+        </w:rPr>
+      </w:pPr>
+      <w:r>
+        <w:rPr>
+          <w:rFonts w:ascii="Times New Roman" w:hAnsi="Times New Roman"/>
+        </w:rPr>
+      </w:r>
+    </w:p>
+    <w:p>
+      <w:pPr>
+        <w:pStyle w:val="Normal"/>
+        <w:bidi w:val="0"/>
+        <w:spacing w:lineRule="auto" w:line="240"/>
+        <w:jc w:val="left"/>
         <w:rPr>
           <w:rFonts w:ascii="Times New Roman" w:hAnsi="Times New Roman"/>
           <w:i w:val="false"/>
@@ -931,6 +961,7 @@
         <w:pStyle w:val="Normal"/>
         <w:bidi w:val="0"/>
         <w:spacing w:lineRule="auto" w:line="240"/>
+        <w:jc w:val="left"/>
         <w:rPr>
           <w:rFonts w:ascii="Times New Roman" w:hAnsi="Times New Roman"/>
           <w:i/>
@@ -961,6 +992,7 @@
         <w:pStyle w:val="Normal"/>
         <w:bidi w:val="0"/>
         <w:spacing w:lineRule="auto" w:line="240"/>
+        <w:jc w:val="left"/>
         <w:rPr>
           <w:rFonts w:ascii="Times New Roman" w:hAnsi="Times New Roman"/>
           <w:i w:val="false"/>
@@ -981,21 +1013,23 @@
         <w:pStyle w:val="Normal"/>
         <w:bidi w:val="0"/>
         <w:spacing w:lineRule="auto" w:line="240"/>
-        <w:rPr>
-          <w:rFonts w:ascii="Times New Roman" w:hAnsi="Times New Roman"/>
-        </w:rPr>
-      </w:pPr>
-      <w:r>
-        <w:rPr>
-          <w:rFonts w:ascii="Times New Roman" w:hAnsi="Times New Roman"/>
-        </w:rPr>
-      </w:r>
-    </w:p>
-    <w:p>
-      <w:pPr>
-        <w:pStyle w:val="Normal"/>
-        <w:bidi w:val="0"/>
-        <w:spacing w:lineRule="auto" w:line="240"/>
+        <w:jc w:val="left"/>
+        <w:rPr>
+          <w:rFonts w:ascii="Times New Roman" w:hAnsi="Times New Roman"/>
+        </w:rPr>
+      </w:pPr>
+      <w:r>
+        <w:rPr>
+          <w:rFonts w:ascii="Times New Roman" w:hAnsi="Times New Roman"/>
+        </w:rPr>
+      </w:r>
+    </w:p>
+    <w:p>
+      <w:pPr>
+        <w:pStyle w:val="Normal"/>
+        <w:bidi w:val="0"/>
+        <w:spacing w:lineRule="auto" w:line="240"/>
+        <w:jc w:val="left"/>
         <w:rPr>
           <w:rFonts w:ascii="Times New Roman" w:hAnsi="Times New Roman"/>
           <w:i w:val="false"/>
@@ -1032,21 +1066,23 @@
         <w:pStyle w:val="Normal"/>
         <w:bidi w:val="0"/>
         <w:spacing w:lineRule="auto" w:line="240"/>
-        <w:rPr>
-          <w:rFonts w:ascii="Times New Roman" w:hAnsi="Times New Roman"/>
-        </w:rPr>
-      </w:pPr>
-      <w:r>
-        <w:rPr>
-          <w:rFonts w:ascii="Times New Roman" w:hAnsi="Times New Roman"/>
-        </w:rPr>
-      </w:r>
-    </w:p>
-    <w:p>
-      <w:pPr>
-        <w:pStyle w:val="Normal"/>
-        <w:bidi w:val="0"/>
-        <w:spacing w:lineRule="auto" w:line="240"/>
+        <w:jc w:val="left"/>
+        <w:rPr>
+          <w:rFonts w:ascii="Times New Roman" w:hAnsi="Times New Roman"/>
+        </w:rPr>
+      </w:pPr>
+      <w:r>
+        <w:rPr>
+          <w:rFonts w:ascii="Times New Roman" w:hAnsi="Times New Roman"/>
+        </w:rPr>
+      </w:r>
+    </w:p>
+    <w:p>
+      <w:pPr>
+        <w:pStyle w:val="Normal"/>
+        <w:bidi w:val="0"/>
+        <w:spacing w:lineRule="auto" w:line="240"/>
+        <w:jc w:val="left"/>
         <w:rPr>
           <w:rFonts w:ascii="Times New Roman" w:hAnsi="Times New Roman"/>
           <w:i w:val="false"/>
@@ -1103,6 +1139,7 @@
         </w:numPr>
         <w:bidi w:val="0"/>
         <w:spacing w:lineRule="auto" w:line="240"/>
+        <w:jc w:val="left"/>
         <w:rPr>
           <w:rFonts w:ascii="Times New Roman" w:hAnsi="Times New Roman"/>
         </w:rPr>
@@ -1119,6 +1156,7 @@
         <w:pStyle w:val="Normal"/>
         <w:bidi w:val="0"/>
         <w:spacing w:lineRule="auto" w:line="240"/>
+        <w:jc w:val="left"/>
         <w:rPr>
           <w:rFonts w:ascii="Times New Roman" w:hAnsi="Times New Roman"/>
           <w:i w:val="false"/>
@@ -1155,21 +1193,23 @@
         <w:pStyle w:val="Normal"/>
         <w:bidi w:val="0"/>
         <w:spacing w:lineRule="auto" w:line="240"/>
-        <w:rPr>
-          <w:rFonts w:ascii="Times New Roman" w:hAnsi="Times New Roman"/>
-        </w:rPr>
-      </w:pPr>
-      <w:r>
-        <w:rPr>
-          <w:rFonts w:ascii="Times New Roman" w:hAnsi="Times New Roman"/>
-        </w:rPr>
-      </w:r>
-    </w:p>
-    <w:p>
-      <w:pPr>
-        <w:pStyle w:val="Normal"/>
-        <w:bidi w:val="0"/>
-        <w:spacing w:lineRule="auto" w:line="240"/>
+        <w:jc w:val="left"/>
+        <w:rPr>
+          <w:rFonts w:ascii="Times New Roman" w:hAnsi="Times New Roman"/>
+        </w:rPr>
+      </w:pPr>
+      <w:r>
+        <w:rPr>
+          <w:rFonts w:ascii="Times New Roman" w:hAnsi="Times New Roman"/>
+        </w:rPr>
+      </w:r>
+    </w:p>
+    <w:p>
+      <w:pPr>
+        <w:pStyle w:val="Normal"/>
+        <w:bidi w:val="0"/>
+        <w:spacing w:lineRule="auto" w:line="240"/>
+        <w:jc w:val="left"/>
         <w:rPr>
           <w:rFonts w:ascii="Times New Roman" w:hAnsi="Times New Roman"/>
           <w:i w:val="false"/>
@@ -1224,21 +1264,23 @@
         <w:pStyle w:val="Normal"/>
         <w:bidi w:val="0"/>
         <w:spacing w:lineRule="auto" w:line="240"/>
-        <w:rPr>
-          <w:rFonts w:ascii="Times New Roman" w:hAnsi="Times New Roman"/>
-        </w:rPr>
-      </w:pPr>
-      <w:r>
-        <w:rPr>
-          <w:rFonts w:ascii="Times New Roman" w:hAnsi="Times New Roman"/>
-        </w:rPr>
-      </w:r>
-    </w:p>
-    <w:p>
-      <w:pPr>
-        <w:pStyle w:val="Normal"/>
-        <w:bidi w:val="0"/>
-        <w:spacing w:lineRule="auto" w:line="240"/>
+        <w:jc w:val="left"/>
+        <w:rPr>
+          <w:rFonts w:ascii="Times New Roman" w:hAnsi="Times New Roman"/>
+        </w:rPr>
+      </w:pPr>
+      <w:r>
+        <w:rPr>
+          <w:rFonts w:ascii="Times New Roman" w:hAnsi="Times New Roman"/>
+        </w:rPr>
+      </w:r>
+    </w:p>
+    <w:p>
+      <w:pPr>
+        <w:pStyle w:val="Normal"/>
+        <w:bidi w:val="0"/>
+        <w:spacing w:lineRule="auto" w:line="240"/>
+        <w:jc w:val="left"/>
         <w:rPr>
           <w:rFonts w:ascii="Times New Roman" w:hAnsi="Times New Roman"/>
           <w:i w:val="false"/>
@@ -1276,6 +1318,7 @@
         <w:pStyle w:val="Normal"/>
         <w:bidi w:val="0"/>
         <w:spacing w:lineRule="auto" w:line="240"/>
+        <w:jc w:val="left"/>
         <w:rPr>
           <w:rFonts w:ascii="Times New Roman" w:hAnsi="Times New Roman"/>
           <w:i w:val="false"/>
@@ -1306,6 +1349,7 @@
         <w:pStyle w:val="Normal"/>
         <w:bidi w:val="0"/>
         <w:spacing w:lineRule="auto" w:line="240"/>
+        <w:jc w:val="left"/>
         <w:rPr>
           <w:rFonts w:ascii="Times New Roman" w:hAnsi="Times New Roman"/>
           <w:i w:val="false"/>
@@ -1336,6 +1380,7 @@
         <w:pStyle w:val="Normal"/>
         <w:bidi w:val="0"/>
         <w:spacing w:lineRule="auto" w:line="240"/>
+        <w:jc w:val="left"/>
         <w:rPr>
           <w:rFonts w:ascii="Times New Roman" w:hAnsi="Times New Roman"/>
           <w:i w:val="false"/>
@@ -1366,6 +1411,7 @@
         <w:pStyle w:val="Normal"/>
         <w:bidi w:val="0"/>
         <w:spacing w:lineRule="auto" w:line="240"/>
+        <w:jc w:val="left"/>
         <w:rPr>
           <w:rFonts w:ascii="Times New Roman" w:hAnsi="Times New Roman"/>
           <w:i w:val="false"/>
@@ -1396,25 +1442,27 @@
         <w:pStyle w:val="Normal"/>
         <w:bidi w:val="0"/>
         <w:spacing w:lineRule="auto" w:line="240"/>
-        <w:rPr>
-          <w:rFonts w:ascii="Times New Roman" w:hAnsi="Times New Roman"/>
-          <w:i w:val="false"/>
-          <w:iCs w:val="false"/>
-        </w:rPr>
-      </w:pPr>
-      <w:r>
-        <w:rPr>
-          <w:rFonts w:ascii="Times New Roman" w:hAnsi="Times New Roman"/>
-          <w:i w:val="false"/>
-          <w:iCs w:val="false"/>
-        </w:rPr>
-      </w:r>
-    </w:p>
-    <w:p>
-      <w:pPr>
-        <w:pStyle w:val="Normal"/>
-        <w:bidi w:val="0"/>
-        <w:spacing w:lineRule="auto" w:line="240"/>
+        <w:jc w:val="left"/>
+        <w:rPr>
+          <w:rFonts w:ascii="Times New Roman" w:hAnsi="Times New Roman"/>
+          <w:i w:val="false"/>
+          <w:iCs w:val="false"/>
+        </w:rPr>
+      </w:pPr>
+      <w:r>
+        <w:rPr>
+          <w:rFonts w:ascii="Times New Roman" w:hAnsi="Times New Roman"/>
+          <w:i w:val="false"/>
+          <w:iCs w:val="false"/>
+        </w:rPr>
+      </w:r>
+    </w:p>
+    <w:p>
+      <w:pPr>
+        <w:pStyle w:val="Normal"/>
+        <w:bidi w:val="0"/>
+        <w:spacing w:lineRule="auto" w:line="240"/>
+        <w:jc w:val="left"/>
         <w:rPr>
           <w:rFonts w:ascii="Times New Roman" w:hAnsi="Times New Roman"/>
           <w:i w:val="false"/>
@@ -1435,6 +1483,7 @@
         <w:pStyle w:val="Normal"/>
         <w:bidi w:val="0"/>
         <w:spacing w:lineRule="auto" w:line="240"/>
+        <w:jc w:val="left"/>
         <w:rPr>
           <w:rFonts w:ascii="Times New Roman" w:hAnsi="Times New Roman"/>
           <w:i w:val="false"/>
@@ -1455,25 +1504,27 @@
         <w:pStyle w:val="Normal"/>
         <w:bidi w:val="0"/>
         <w:spacing w:lineRule="auto" w:line="240"/>
-        <w:rPr>
-          <w:rFonts w:ascii="Times New Roman" w:hAnsi="Times New Roman"/>
-          <w:i w:val="false"/>
-          <w:iCs w:val="false"/>
-        </w:rPr>
-      </w:pPr>
-      <w:r>
-        <w:rPr>
-          <w:rFonts w:ascii="Times New Roman" w:hAnsi="Times New Roman"/>
-          <w:i w:val="false"/>
-          <w:iCs w:val="false"/>
-        </w:rPr>
-      </w:r>
-    </w:p>
-    <w:p>
-      <w:pPr>
-        <w:pStyle w:val="Normal"/>
-        <w:bidi w:val="0"/>
-        <w:spacing w:lineRule="auto" w:line="240"/>
+        <w:jc w:val="left"/>
+        <w:rPr>
+          <w:rFonts w:ascii="Times New Roman" w:hAnsi="Times New Roman"/>
+          <w:i w:val="false"/>
+          <w:iCs w:val="false"/>
+        </w:rPr>
+      </w:pPr>
+      <w:r>
+        <w:rPr>
+          <w:rFonts w:ascii="Times New Roman" w:hAnsi="Times New Roman"/>
+          <w:i w:val="false"/>
+          <w:iCs w:val="false"/>
+        </w:rPr>
+      </w:r>
+    </w:p>
+    <w:p>
+      <w:pPr>
+        <w:pStyle w:val="Normal"/>
+        <w:bidi w:val="0"/>
+        <w:spacing w:lineRule="auto" w:line="240"/>
+        <w:jc w:val="left"/>
         <w:rPr>
           <w:rFonts w:ascii="Times New Roman" w:hAnsi="Times New Roman"/>
           <w:b w:val="false"/>
@@ -1506,6 +1557,7 @@
         <w:pStyle w:val="Normal"/>
         <w:bidi w:val="0"/>
         <w:spacing w:lineRule="auto" w:line="240"/>
+        <w:jc w:val="left"/>
         <w:rPr/>
       </w:pPr>
       <w:r>
@@ -1561,29 +1613,31 @@
         <w:pStyle w:val="Normal"/>
         <w:bidi w:val="0"/>
         <w:spacing w:lineRule="auto" w:line="240"/>
-        <w:rPr>
-          <w:rFonts w:ascii="Times New Roman" w:hAnsi="Times New Roman"/>
-          <w:b w:val="false"/>
-          <w:bCs w:val="false"/>
-          <w:i w:val="false"/>
-          <w:iCs w:val="false"/>
-        </w:rPr>
-      </w:pPr>
-      <w:r>
-        <w:rPr>
-          <w:rFonts w:ascii="Times New Roman" w:hAnsi="Times New Roman"/>
-          <w:b w:val="false"/>
-          <w:bCs w:val="false"/>
-          <w:i w:val="false"/>
-          <w:iCs w:val="false"/>
-        </w:rPr>
-      </w:r>
-    </w:p>
-    <w:p>
-      <w:pPr>
-        <w:pStyle w:val="Normal"/>
-        <w:bidi w:val="0"/>
-        <w:spacing w:lineRule="auto" w:line="240"/>
+        <w:jc w:val="left"/>
+        <w:rPr>
+          <w:rFonts w:ascii="Times New Roman" w:hAnsi="Times New Roman"/>
+          <w:b w:val="false"/>
+          <w:bCs w:val="false"/>
+          <w:i w:val="false"/>
+          <w:iCs w:val="false"/>
+        </w:rPr>
+      </w:pPr>
+      <w:r>
+        <w:rPr>
+          <w:rFonts w:ascii="Times New Roman" w:hAnsi="Times New Roman"/>
+          <w:b w:val="false"/>
+          <w:bCs w:val="false"/>
+          <w:i w:val="false"/>
+          <w:iCs w:val="false"/>
+        </w:rPr>
+      </w:r>
+    </w:p>
+    <w:p>
+      <w:pPr>
+        <w:pStyle w:val="Normal"/>
+        <w:bidi w:val="0"/>
+        <w:spacing w:lineRule="auto" w:line="240"/>
+        <w:jc w:val="left"/>
         <w:rPr>
           <w:rStyle w:val="FootnoteAnchor"/>
           <w:rFonts w:ascii="Times New Roman" w:hAnsi="Times New Roman"/>
@@ -1718,21 +1772,23 @@
         <w:pStyle w:val="Normal"/>
         <w:bidi w:val="0"/>
         <w:spacing w:lineRule="auto" w:line="240"/>
-        <w:rPr>
-          <w:rFonts w:ascii="Times New Roman" w:hAnsi="Times New Roman"/>
-        </w:rPr>
-      </w:pPr>
-      <w:r>
-        <w:rPr>
-          <w:rFonts w:ascii="Times New Roman" w:hAnsi="Times New Roman"/>
-        </w:rPr>
-      </w:r>
-    </w:p>
-    <w:p>
-      <w:pPr>
-        <w:pStyle w:val="Normal"/>
-        <w:bidi w:val="0"/>
-        <w:spacing w:lineRule="auto" w:line="240"/>
+        <w:jc w:val="left"/>
+        <w:rPr>
+          <w:rFonts w:ascii="Times New Roman" w:hAnsi="Times New Roman"/>
+        </w:rPr>
+      </w:pPr>
+      <w:r>
+        <w:rPr>
+          <w:rFonts w:ascii="Times New Roman" w:hAnsi="Times New Roman"/>
+        </w:rPr>
+      </w:r>
+    </w:p>
+    <w:p>
+      <w:pPr>
+        <w:pStyle w:val="Normal"/>
+        <w:bidi w:val="0"/>
+        <w:spacing w:lineRule="auto" w:line="240"/>
+        <w:jc w:val="left"/>
         <w:rPr>
           <w:rFonts w:ascii="Times New Roman" w:hAnsi="Times New Roman"/>
         </w:rPr>
@@ -2246,6 +2302,7 @@
         </w:numPr>
         <w:bidi w:val="0"/>
         <w:spacing w:lineRule="auto" w:line="240"/>
+        <w:jc w:val="left"/>
         <w:rPr>
           <w:rFonts w:ascii="Times New Roman" w:hAnsi="Times New Roman"/>
           <w:b/>
@@ -2270,6 +2327,7 @@
         <w:pStyle w:val="TextBody"/>
         <w:bidi w:val="0"/>
         <w:spacing w:lineRule="auto" w:line="240"/>
+        <w:jc w:val="left"/>
         <w:rPr>
           <w:rFonts w:ascii="Times New Roman" w:hAnsi="Times New Roman"/>
           <w:b w:val="false"/>
@@ -2314,6 +2372,7 @@
         <w:pStyle w:val="TextBody"/>
         <w:bidi w:val="0"/>
         <w:spacing w:lineRule="auto" w:line="240"/>
+        <w:jc w:val="left"/>
         <w:rPr>
           <w:rFonts w:ascii="Times New Roman" w:hAnsi="Times New Roman"/>
           <w:b w:val="false"/>
@@ -2334,6 +2393,7 @@
         <w:pStyle w:val="TextBody"/>
         <w:bidi w:val="0"/>
         <w:spacing w:lineRule="auto" w:line="240"/>
+        <w:jc w:val="left"/>
         <w:rPr>
           <w:rFonts w:ascii="Times New Roman" w:hAnsi="Times New Roman"/>
           <w:b w:val="false"/>
@@ -2371,6 +2431,7 @@
         <w:pStyle w:val="TextBody"/>
         <w:bidi w:val="0"/>
         <w:spacing w:lineRule="auto" w:line="240"/>
+        <w:jc w:val="left"/>
         <w:rPr>
           <w:rFonts w:ascii="Times New Roman" w:hAnsi="Times New Roman"/>
           <w:b w:val="false"/>
@@ -2391,6 +2452,7 @@
         <w:pStyle w:val="TextBody"/>
         <w:bidi w:val="0"/>
         <w:spacing w:lineRule="auto" w:line="240"/>
+        <w:jc w:val="left"/>
         <w:rPr>
           <w:rStyle w:val="FootnoteAnchor"/>
           <w:rFonts w:ascii="Times New Roman" w:hAnsi="Times New Roman"/>
@@ -2421,6 +2483,7 @@
         <w:pStyle w:val="TextBody"/>
         <w:bidi w:val="0"/>
         <w:spacing w:lineRule="auto" w:line="240"/>
+        <w:jc w:val="left"/>
         <w:rPr>
           <w:rStyle w:val="FootnoteAnchor"/>
           <w:rFonts w:ascii="Times New Roman" w:hAnsi="Times New Roman"/>
@@ -2446,60 +2509,97 @@
           <w:i/>
           <w:iCs/>
         </w:rPr>
-        <w:t>"An animal busy eating must at the same time pursue other tasks. It must, for example, keep away comptetitors for the prey. It must constantly look out so that it does not itself get eaten when it is eating. At the same time it must watch over its kids and keep an eye on its partner. In wilderness, an animal is forced to distribute its attention on several activities. Therefore, it is unable to sink into contemplation, both when it is eat</w:t>
-      </w:r>
-      <w:r>
-        <w:rPr>
+        <w:t xml:space="preserve">"An animal busy eating must at the same time pursue other tasks. It must, for example, keep away comptetitors for the prey. It must constantly look out so that it does not itself get eaten when it is eating. At the same time it must watch over its kids and keep an eye on its partner. In wilderness, an animal is forced to distribute its attention on several activities. Therefore, it is unable to sink into contemplation, both when it is eating and when it is coppulating."  </w:t>
+      </w:r>
+      <w:r>
+        <w:rPr>
+          <w:rStyle w:val="FootnoteAnchor"/>
           <w:rFonts w:ascii="Times New Roman" w:hAnsi="Times New Roman"/>
           <w:b w:val="false"/>
           <w:bCs w:val="false"/>
           <w:i/>
           <w:iCs/>
         </w:rPr>
-        <w:t xml:space="preserve">ing and when it is coppulating."  </w:t>
-      </w:r>
-      <w:r>
-        <w:rPr>
-          <w:rStyle w:val="FootnoteAnchor"/>
+        <w:footnoteReference w:id="16"/>
+      </w:r>
+    </w:p>
+    <w:p>
+      <w:pPr>
+        <w:pStyle w:val="Heading1"/>
+        <w:bidi w:val="0"/>
+        <w:spacing w:lineRule="auto" w:line="240"/>
+        <w:jc w:val="left"/>
+        <w:rPr>
+          <w:rFonts w:ascii="Times New Roman" w:hAnsi="Times New Roman"/>
+        </w:rPr>
+      </w:pPr>
+      <w:r>
+        <w:rPr>
+          <w:rFonts w:ascii="Times New Roman" w:hAnsi="Times New Roman"/>
+        </w:rPr>
+        <w:t>Meaningness is Political</w:t>
+      </w:r>
+    </w:p>
+    <w:p>
+      <w:pPr>
+        <w:pStyle w:val="TextBody"/>
+        <w:bidi w:val="0"/>
+        <w:spacing w:lineRule="auto" w:line="240"/>
+        <w:jc w:val="left"/>
+        <w:rPr>
+          <w:rFonts w:ascii="Times New Roman" w:hAnsi="Times New Roman"/>
+        </w:rPr>
+      </w:pPr>
+      <w:r>
+        <w:rPr>
+          <w:rFonts w:ascii="Times New Roman" w:hAnsi="Times New Roman"/>
+        </w:rPr>
+        <w:t>By interacting with the world while being true to ourselves, we manifest what we have become. The truth comes through in sincerity. And by manifesting, what we became is tested and transformed so that we keep becoming. If, on the other hand, we try to hide who we have become to the world and in our interactions with it, it will never manifest, and neither will we transform. We fear the truth, formed by social insecurity as we are, we hide our truth behind lies we tell ourselves, but much more damning, behind layers of vagueness, finding their rationalisation in retrospect.</w:t>
+      </w:r>
+    </w:p>
+    <w:p>
+      <w:pPr>
+        <w:pStyle w:val="Body"/>
+        <w:bidi w:val="0"/>
+        <w:spacing w:lineRule="auto" w:line="240"/>
+        <w:jc w:val="left"/>
+        <w:rPr>
+          <w:rFonts w:ascii="Times New Roman" w:hAnsi="Times New Roman"/>
+          <w:b w:val="false"/>
+          <w:bCs w:val="false"/>
+          <w:i w:val="false"/>
+          <w:iCs w:val="false"/>
+        </w:rPr>
+      </w:pPr>
+      <w:r>
+        <w:rPr>
+          <w:rFonts w:ascii="Times New Roman" w:hAnsi="Times New Roman"/>
+          <w:b w:val="false"/>
+          <w:bCs w:val="false"/>
+          <w:i w:val="false"/>
+          <w:iCs w:val="false"/>
+        </w:rPr>
+        <w:t xml:space="preserve">Simone Weil wrote that the most corrupting thing about a political party is that its purpose becomes to grow. Recently I harboured the idea that the purpose of any political activisim or party was to render itself redundant, and therefore can a party's decline, </w:t>
+      </w:r>
+      <w:r>
+        <w:rPr>
           <w:rFonts w:ascii="Times New Roman" w:hAnsi="Times New Roman"/>
           <w:b w:val="false"/>
           <w:bCs w:val="false"/>
           <w:i/>
           <w:iCs/>
         </w:rPr>
-        <w:footnoteReference w:id="16"/>
-      </w:r>
-    </w:p>
-    <w:p>
-      <w:pPr>
-        <w:pStyle w:val="Heading1"/>
-        <w:bidi w:val="0"/>
-        <w:spacing w:lineRule="auto" w:line="240"/>
-        <w:rPr>
-          <w:rFonts w:ascii="Times New Roman" w:hAnsi="Times New Roman"/>
-        </w:rPr>
-      </w:pPr>
-      <w:r>
-        <w:rPr>
-          <w:rFonts w:ascii="Times New Roman" w:hAnsi="Times New Roman"/>
-        </w:rPr>
-        <w:t>Meaningness is Political</w:t>
-      </w:r>
-    </w:p>
-    <w:p>
-      <w:pPr>
-        <w:pStyle w:val="TextBody"/>
-        <w:bidi w:val="0"/>
-        <w:spacing w:lineRule="auto" w:line="240"/>
-        <w:rPr>
-          <w:rFonts w:ascii="Times New Roman" w:hAnsi="Times New Roman"/>
-        </w:rPr>
-      </w:pPr>
-      <w:r>
-        <w:rPr>
-          <w:rFonts w:ascii="Times New Roman" w:hAnsi="Times New Roman"/>
-        </w:rPr>
-        <w:t>By interacting with the world while being true to ourselves, we manifest what we have become. The truth comes through in sincerity. And by manifesting, what we became is tested and transformed so that we keep becoming. If, on the other hand, we try to hide who we have become to the world and in our interactions with it, it will never manifest, and neither will we transform. We fear the truth, formed by social insecurity as we are, we hide our truth behind lies we tell ourselves, but much more damning, behind layers of vagueness, finding their rationalisation in retrospect.</w:t>
+        <w:t>e.g.</w:t>
+      </w:r>
+      <w:r>
+        <w:rPr>
+          <w:rFonts w:ascii="Times New Roman" w:hAnsi="Times New Roman"/>
+          <w:b w:val="false"/>
+          <w:bCs w:val="false"/>
+          <w:i w:val="false"/>
+          <w:iCs w:val="false"/>
+        </w:rPr>
+        <w:t xml:space="preserve"> the decline of the European Social Democrats, be seen as a success and not a failure, since the decline is a sign of having accomplished their goals to some extent. I do no longer believe that. </w:t>
       </w:r>
     </w:p>
     <w:p>
@@ -2507,33 +2607,87 @@
         <w:pStyle w:val="Body"/>
         <w:bidi w:val="0"/>
         <w:spacing w:lineRule="auto" w:line="240"/>
-        <w:rPr>
-          <w:rFonts w:ascii="Times New Roman" w:hAnsi="Times New Roman"/>
-          <w:b w:val="false"/>
-          <w:bCs w:val="false"/>
-          <w:i w:val="false"/>
-          <w:iCs w:val="false"/>
-        </w:rPr>
-      </w:pPr>
-      <w:r>
-        <w:rPr>
-          <w:rFonts w:ascii="Times New Roman" w:hAnsi="Times New Roman"/>
-          <w:b w:val="false"/>
-          <w:bCs w:val="false"/>
-          <w:i w:val="false"/>
-          <w:iCs w:val="false"/>
-        </w:rPr>
-        <w:t>Simone Weil wrote that the most corruptin</w:t>
-      </w:r>
-      <w:r>
-        <w:rPr>
-          <w:rFonts w:ascii="Times New Roman" w:hAnsi="Times New Roman"/>
-          <w:b w:val="false"/>
-          <w:bCs w:val="false"/>
-          <w:i w:val="false"/>
-          <w:iCs w:val="false"/>
-        </w:rPr>
-        <w:t xml:space="preserve">g thing about a political party is that its purpose becomes to grow. Recently I harboured the idea that the purpose of any political activisim or party was to render itself redundant, and therefore can a party's decline, </w:t>
+        <w:jc w:val="left"/>
+        <w:rPr>
+          <w:rFonts w:ascii="Times New Roman" w:hAnsi="Times New Roman"/>
+        </w:rPr>
+      </w:pPr>
+      <w:r>
+        <w:rPr>
+          <w:rFonts w:ascii="Times New Roman" w:hAnsi="Times New Roman"/>
+        </w:rPr>
+      </w:r>
+    </w:p>
+    <w:p>
+      <w:pPr>
+        <w:pStyle w:val="Body"/>
+        <w:bidi w:val="0"/>
+        <w:spacing w:lineRule="auto" w:line="240"/>
+        <w:jc w:val="left"/>
+        <w:rPr>
+          <w:rFonts w:ascii="Times New Roman" w:hAnsi="Times New Roman"/>
+          <w:b w:val="false"/>
+          <w:bCs w:val="false"/>
+          <w:i w:val="false"/>
+          <w:iCs w:val="false"/>
+        </w:rPr>
+      </w:pPr>
+      <w:r>
+        <w:rPr>
+          <w:rFonts w:ascii="Times New Roman" w:hAnsi="Times New Roman"/>
+          <w:b w:val="false"/>
+          <w:bCs w:val="false"/>
+          <w:i w:val="false"/>
+          <w:iCs w:val="false"/>
+        </w:rPr>
+        <w:t>Instead, any constellation of people gathering should be focused on their own personal growth within the group. Let the constellation be a space, both physical, and mental, where we can strive to be human beings in every moment and encounter, together. Where we can be true to ourselves, not learning 15 second phrases to answer those questioning our cause, not learn how to effectively argue against those who disagree with us. Not strategise about furthering the cause. A struggle cannot be to eradicate the world from evil, in whatever form it may be, sexism, racism, classism, agism. I think that is a misunderstanding of culture. Every culture contains prejudice and hierarchies which takes us away from being human, and every person grows up as a cultural being. Even if we change culture itself, it won't disappear, it is part of our biological reality just as much as our lack of wings and gills. We are instead left with ourselves, and therein lies the work, to deconstruct and stop being defined by culture. What matters is what we do with what we became, and take responsibility for what we become together. Creating a "better" culture, while not necessarily a bad thing, is still a totalitarian approach, and as such achieves little. However, we can help create spaces for others to form and transform within, together. Creating spaces of sincerity.</w:t>
+      </w:r>
+    </w:p>
+    <w:p>
+      <w:pPr>
+        <w:pStyle w:val="Body"/>
+        <w:bidi w:val="0"/>
+        <w:spacing w:lineRule="auto" w:line="240"/>
+        <w:jc w:val="left"/>
+        <w:rPr>
+          <w:rFonts w:ascii="Times New Roman" w:hAnsi="Times New Roman"/>
+        </w:rPr>
+      </w:pPr>
+      <w:r>
+        <w:rPr>
+          <w:rFonts w:ascii="Times New Roman" w:hAnsi="Times New Roman"/>
+        </w:rPr>
+      </w:r>
+    </w:p>
+    <w:p>
+      <w:pPr>
+        <w:pStyle w:val="Normal"/>
+        <w:bidi w:val="0"/>
+        <w:spacing w:lineRule="auto" w:line="240"/>
+        <w:jc w:val="left"/>
+        <w:rPr>
+          <w:rFonts w:ascii="Times New Roman" w:hAnsi="Times New Roman"/>
+        </w:rPr>
+      </w:pPr>
+      <w:r>
+        <w:rPr>
+          <w:rFonts w:ascii="Times New Roman" w:hAnsi="Times New Roman"/>
+          <w:b/>
+          <w:bCs/>
+          <w:i w:val="false"/>
+          <w:iCs w:val="false"/>
+        </w:rPr>
+        <w:t>Question:</w:t>
+      </w:r>
+      <w:r>
+        <w:rPr>
+          <w:rFonts w:ascii="Times New Roman" w:hAnsi="Times New Roman"/>
+          <w:b w:val="false"/>
+          <w:bCs w:val="false"/>
+          <w:i w:val="false"/>
+          <w:iCs w:val="false"/>
+        </w:rPr>
+        <w:t xml:space="preserve"> </w:t>
       </w:r>
       <w:r>
         <w:rPr>
@@ -2543,118 +2697,14 @@
           <w:i/>
           <w:iCs/>
         </w:rPr>
-        <w:t>e.g.</w:t>
-      </w:r>
-      <w:r>
-        <w:rPr>
-          <w:rFonts w:ascii="Times New Roman" w:hAnsi="Times New Roman"/>
-          <w:b w:val="false"/>
-          <w:bCs w:val="false"/>
-          <w:i w:val="false"/>
-          <w:iCs w:val="false"/>
-        </w:rPr>
-        <w:t xml:space="preserve"> the decline of the European Social Democrats, be seen as a success and not a failure, since the decline is a sign of having accomplished their goals to some extent. I do no longer believe that. </w:t>
-      </w:r>
-    </w:p>
-    <w:p>
-      <w:pPr>
-        <w:pStyle w:val="Body"/>
-        <w:bidi w:val="0"/>
-        <w:spacing w:lineRule="auto" w:line="240"/>
-        <w:rPr>
-          <w:rFonts w:ascii="Times New Roman" w:hAnsi="Times New Roman"/>
-        </w:rPr>
-      </w:pPr>
-      <w:r>
-        <w:rPr>
-          <w:rFonts w:ascii="Times New Roman" w:hAnsi="Times New Roman"/>
-        </w:rPr>
-      </w:r>
-    </w:p>
-    <w:p>
-      <w:pPr>
-        <w:pStyle w:val="Body"/>
-        <w:bidi w:val="0"/>
-        <w:spacing w:lineRule="auto" w:line="240"/>
-        <w:rPr>
-          <w:rFonts w:ascii="Times New Roman" w:hAnsi="Times New Roman"/>
-          <w:b w:val="false"/>
-          <w:bCs w:val="false"/>
-          <w:i w:val="false"/>
-          <w:iCs w:val="false"/>
-        </w:rPr>
-      </w:pPr>
-      <w:r>
-        <w:rPr>
-          <w:rFonts w:ascii="Times New Roman" w:hAnsi="Times New Roman"/>
-          <w:b w:val="false"/>
-          <w:bCs w:val="false"/>
-          <w:i w:val="false"/>
-          <w:iCs w:val="false"/>
-        </w:rPr>
-        <w:t>Instead, any constellation of people gathering should be focused on their own personal growth within the group. Let the constellation be a space, both physical, and mental, where we can strive to be human beings in every moment and encounter, together. Where we can be true to ourselves, not learning 15 second phrases to answer those questioning our cause, not learn how to effectively argue against those who disagree with us. Not strategise about furthering the cause. A struggle cannot be to eradicate the world from evil, in whatever form it may be, sexism, racism, classism, agism. I think that is a misunderstanding of culture. Every culture contains prejudice and hierarchies which takes us away from being human, and every person grows up as a cultural being. Even if we change culture itself, it won't disappear, it is part of our biological reality just as much as our lack of wings and gills. We are instead left with ourselves, and therein lies the work, to deconstruct and stop being defined by culture. What matters is what we do with what we became, and take responsibility for what we become together. Creating a "better" culture, while not necessarily a bad thing, is still a totalitarian approach, and as such achieves little. However, we can help create spaces for others to form and transform within, together. Creating spaces of sincerity.</w:t>
-      </w:r>
-    </w:p>
-    <w:p>
-      <w:pPr>
-        <w:pStyle w:val="Body"/>
-        <w:bidi w:val="0"/>
-        <w:spacing w:lineRule="auto" w:line="240"/>
-        <w:rPr>
-          <w:rFonts w:ascii="Times New Roman" w:hAnsi="Times New Roman"/>
-        </w:rPr>
-      </w:pPr>
-      <w:r>
-        <w:rPr>
-          <w:rFonts w:ascii="Times New Roman" w:hAnsi="Times New Roman"/>
-        </w:rPr>
-      </w:r>
-    </w:p>
-    <w:p>
-      <w:pPr>
-        <w:pStyle w:val="Normal"/>
-        <w:bidi w:val="0"/>
-        <w:spacing w:lineRule="auto" w:line="240"/>
-        <w:rPr>
-          <w:rFonts w:ascii="Times New Roman" w:hAnsi="Times New Roman"/>
-        </w:rPr>
-      </w:pPr>
-      <w:r>
-        <w:rPr>
-          <w:rFonts w:ascii="Times New Roman" w:hAnsi="Times New Roman"/>
-          <w:b/>
-          <w:bCs/>
-          <w:i w:val="false"/>
-          <w:iCs w:val="false"/>
-        </w:rPr>
-        <w:t>Question:</w:t>
-      </w:r>
-      <w:r>
-        <w:rPr>
-          <w:rFonts w:ascii="Times New Roman" w:hAnsi="Times New Roman"/>
-          <w:b w:val="false"/>
-          <w:bCs w:val="false"/>
-          <w:i w:val="false"/>
-          <w:iCs w:val="false"/>
-        </w:rPr>
-        <w:t xml:space="preserve"> </w:t>
-      </w:r>
-      <w:r>
-        <w:rPr>
-          <w:rFonts w:ascii="Times New Roman" w:hAnsi="Times New Roman"/>
-          <w:b w:val="false"/>
-          <w:bCs w:val="false"/>
+        <w:t>How</w:t>
+      </w:r>
+      <w:r>
+        <w:rPr>
+          <w:rFonts w:ascii="Times New Roman" w:hAnsi="Times New Roman"/>
           <w:i/>
           <w:iCs/>
         </w:rPr>
-        <w:t>How</w:t>
-      </w:r>
-      <w:r>
-        <w:rPr>
-          <w:rFonts w:ascii="Times New Roman" w:hAnsi="Times New Roman"/>
-          <w:i/>
-          <w:iCs/>
-        </w:rPr>
         <w:t xml:space="preserve"> would a totlitarian meaningness manifest itself?</w:t>
       </w:r>
       <w:r>
@@ -2669,6 +2719,7 @@
         <w:pStyle w:val="Normal"/>
         <w:bidi w:val="0"/>
         <w:spacing w:lineRule="auto" w:line="240"/>
+        <w:jc w:val="left"/>
         <w:rPr/>
       </w:pPr>
       <w:r>
@@ -2680,6 +2731,7 @@
         <w:pStyle w:val="TextBody"/>
         <w:bidi w:val="0"/>
         <w:spacing w:lineRule="auto" w:line="240"/>
+        <w:jc w:val="left"/>
         <w:rPr>
           <w:rFonts w:ascii="Times New Roman" w:hAnsi="Times New Roman"/>
           <w:b w:val="false"/>
@@ -2712,6 +2764,7 @@
         <w:pStyle w:val="TextBody"/>
         <w:bidi w:val="0"/>
         <w:spacing w:lineRule="auto" w:line="240"/>
+        <w:jc w:val="left"/>
         <w:rPr>
           <w:rFonts w:ascii="Times New Roman" w:hAnsi="Times New Roman"/>
           <w:i w:val="false"/>
@@ -2775,6 +2828,7 @@
         <w:pStyle w:val="TextBody"/>
         <w:bidi w:val="0"/>
         <w:spacing w:lineRule="auto" w:line="240"/>
+        <w:jc w:val="left"/>
         <w:rPr>
           <w:rFonts w:ascii="Times New Roman" w:hAnsi="Times New Roman"/>
           <w:i w:val="false"/>
@@ -2803,6 +2857,7 @@
         <w:pStyle w:val="TextBody"/>
         <w:bidi w:val="0"/>
         <w:spacing w:lineRule="auto" w:line="240"/>
+        <w:jc w:val="left"/>
         <w:rPr>
           <w:rFonts w:ascii="Times New Roman" w:hAnsi="Times New Roman"/>
         </w:rPr>
@@ -2819,6 +2874,7 @@
         <w:pStyle w:val="TextBody"/>
         <w:bidi w:val="0"/>
         <w:spacing w:lineRule="auto" w:line="240"/>
+        <w:jc w:val="left"/>
         <w:rPr>
           <w:rFonts w:ascii="Times New Roman" w:hAnsi="Times New Roman"/>
         </w:rPr>
@@ -2835,6 +2891,7 @@
         <w:pStyle w:val="TextBody"/>
         <w:bidi w:val="0"/>
         <w:spacing w:lineRule="auto" w:line="240"/>
+        <w:jc w:val="left"/>
         <w:rPr>
           <w:rFonts w:ascii="Times New Roman" w:hAnsi="Times New Roman"/>
         </w:rPr>
@@ -2851,21 +2908,16 @@
         <w:pStyle w:val="TextBody"/>
         <w:bidi w:val="0"/>
         <w:spacing w:lineRule="auto" w:line="240"/>
-        <w:rPr>
-          <w:rFonts w:ascii="Times New Roman" w:hAnsi="Times New Roman"/>
-        </w:rPr>
-      </w:pPr>
-      <w:r>
-        <w:rPr>
-          <w:rFonts w:ascii="Times New Roman" w:hAnsi="Times New Roman"/>
-        </w:rPr>
-        <w:t>To engage politically within your society by voiting once every few years, is also to follow the exit strategy. If that is the beginning and the end of o</w:t>
-      </w:r>
-      <w:r>
-        <w:rPr>
-          <w:rFonts w:ascii="Times New Roman" w:hAnsi="Times New Roman"/>
-        </w:rPr>
-        <w:t>ne's engagement, it is not sincere.</w:t>
+        <w:jc w:val="left"/>
+        <w:rPr>
+          <w:rFonts w:ascii="Times New Roman" w:hAnsi="Times New Roman"/>
+        </w:rPr>
+      </w:pPr>
+      <w:r>
+        <w:rPr>
+          <w:rFonts w:ascii="Times New Roman" w:hAnsi="Times New Roman"/>
+        </w:rPr>
+        <w:t>To engage politically within your society by voiting once every few years, is also to follow the exit strategy. If that is the beginning and the end of one's engagement, it is not sincere.</w:t>
       </w:r>
     </w:p>
     <w:p>
@@ -2877,6 +2929,7 @@
         </w:numPr>
         <w:bidi w:val="0"/>
         <w:spacing w:lineRule="auto" w:line="240"/>
+        <w:jc w:val="left"/>
         <w:rPr>
           <w:rFonts w:ascii="Times New Roman" w:hAnsi="Times New Roman"/>
         </w:rPr>
@@ -2893,6 +2946,7 @@
         <w:pStyle w:val="Normal"/>
         <w:bidi w:val="0"/>
         <w:spacing w:lineRule="auto" w:line="240"/>
+        <w:jc w:val="left"/>
         <w:rPr>
           <w:rFonts w:eastAsia="ヒラギノ角ゴ Pro W3" w:ascii="Times New Roman" w:hAnsi="Times New Roman"/>
           <w:i w:val="false"/>
@@ -2951,6 +3005,7 @@
         <w:pStyle w:val="Normal"/>
         <w:bidi w:val="0"/>
         <w:spacing w:lineRule="auto" w:line="240"/>
+        <w:jc w:val="left"/>
         <w:rPr>
           <w:rFonts w:eastAsia="ヒラギノ角ゴ Pro W3" w:ascii="Times New Roman" w:hAnsi="Times New Roman"/>
           <w:i w:val="false"/>
@@ -3754,6 +3809,7 @@
         <w:pStyle w:val="Normal"/>
         <w:bidi w:val="0"/>
         <w:spacing w:lineRule="auto" w:line="240"/>
+        <w:jc w:val="left"/>
         <w:rPr>
           <w:rFonts w:ascii="Times New Roman" w:hAnsi="Times New Roman"/>
           <w:i w:val="false"/>
@@ -3774,6 +3830,7 @@
         <w:pStyle w:val="Body"/>
         <w:bidi w:val="0"/>
         <w:spacing w:lineRule="auto" w:line="240"/>
+        <w:jc w:val="left"/>
         <w:rPr>
           <w:rFonts w:ascii="Times New Roman" w:hAnsi="Times New Roman"/>
         </w:rPr>
@@ -3954,6 +4011,7 @@
         <w:pStyle w:val="Normal"/>
         <w:bidi w:val="0"/>
         <w:spacing w:lineRule="auto" w:line="240"/>
+        <w:jc w:val="left"/>
         <w:rPr>
           <w:rFonts w:ascii="Times New Roman" w:hAnsi="Times New Roman"/>
         </w:rPr>
@@ -3969,6 +4027,7 @@
         <w:pStyle w:val="Body"/>
         <w:bidi w:val="0"/>
         <w:spacing w:lineRule="auto" w:line="240"/>
+        <w:jc w:val="left"/>
         <w:rPr>
           <w:rFonts w:ascii="Times New Roman" w:hAnsi="Times New Roman"/>
           <w:i w:val="false"/>
@@ -4005,6 +4064,7 @@
         <w:pStyle w:val="Body"/>
         <w:bidi w:val="0"/>
         <w:spacing w:lineRule="auto" w:line="240"/>
+        <w:jc w:val="left"/>
         <w:rPr>
           <w:rFonts w:ascii="Times New Roman" w:hAnsi="Times New Roman"/>
           <w:i w:val="false"/>
@@ -4024,6 +4084,7 @@
         <w:pStyle w:val="Body"/>
         <w:bidi w:val="0"/>
         <w:spacing w:lineRule="auto" w:line="240"/>
+        <w:jc w:val="left"/>
         <w:rPr>
           <w:rFonts w:ascii="Times New Roman" w:hAnsi="Times New Roman"/>
           <w:i w:val="false"/>
@@ -4044,6 +4105,7 @@
         <w:pStyle w:val="Body"/>
         <w:bidi w:val="0"/>
         <w:spacing w:lineRule="auto" w:line="240"/>
+        <w:jc w:val="left"/>
         <w:rPr>
           <w:rFonts w:ascii="Times New Roman" w:hAnsi="Times New Roman"/>
           <w:i w:val="false"/>
@@ -4063,6 +4125,7 @@
         <w:pStyle w:val="Body"/>
         <w:bidi w:val="0"/>
         <w:spacing w:lineRule="auto" w:line="240"/>
+        <w:jc w:val="left"/>
         <w:rPr>
           <w:rFonts w:ascii="Times New Roman" w:hAnsi="Times New Roman"/>
           <w:i w:val="false"/>
@@ -4083,6 +4146,7 @@
         <w:pStyle w:val="Body"/>
         <w:bidi w:val="0"/>
         <w:spacing w:lineRule="auto" w:line="240"/>
+        <w:jc w:val="left"/>
         <w:rPr>
           <w:rFonts w:ascii="Times New Roman" w:hAnsi="Times New Roman"/>
           <w:i w:val="false"/>
@@ -4114,6 +4178,7 @@
         <w:pStyle w:val="Body"/>
         <w:bidi w:val="0"/>
         <w:spacing w:lineRule="auto" w:line="240"/>
+        <w:jc w:val="left"/>
         <w:rPr>
           <w:rFonts w:ascii="Times New Roman" w:hAnsi="Times New Roman"/>
           <w:i w:val="false"/>
@@ -4143,15 +4208,7 @@
           <w:i w:val="false"/>
           <w:iCs w:val="false"/>
         </w:rPr>
-        <w:t>, and Notme me is vaguely dismissive of the whole concept as being something to strive for. One direct path to happiness is to conform to the roles our cultures provide us. This is the stoic approach, and it is the pragmatic approach, and as I showed in Episode 1, there are only two ways to be pragmatic: you are either a cynic, or you lack reflection. It is cynical, since we conform despite understanding the uselessness and meaninglessness of whatever the pursuit is, whether it is for a career, or a family life or whatever else our culture happen to value at the moment. And thus it is insincere. To seek happiness tends then to manifest in a search for distractions from unhappiness, which manifests in totalitarian projects. To seek happiness takes one away from meaningness. On the other hand, it may very well be the case that happiness can come as a consequence of one's attempted meaningness. But not always and not immediately, since meaningness is found outside of the comfort zones we have built for ourselves, outside of the habitual and culturally learned, and therefore it can often be uncomfortable and even painful. No, meaningness is not a direct path towards happiness, but it is a path towards personhood, towards sincere living, and a path towards real interhuman interactions away from the intrumental thingification which turns Eachother into Others</w:t>
-      </w:r>
-      <w:r>
-        <w:rPr>
-          <w:rFonts w:ascii="Times New Roman" w:hAnsi="Times New Roman"/>
-          <w:i w:val="false"/>
-          <w:iCs w:val="false"/>
-        </w:rPr>
-        <w:t xml:space="preserve">. </w:t>
+        <w:t xml:space="preserve">, and Notme me is vaguely dismissive of the whole concept as being something to strive for. One direct path to happiness is to conform to the roles our cultures provide us. This is the stoic approach, and it is the pragmatic approach, and as I showed in Episode 1, there are only two ways to be pragmatic: you are either a cynic, or you lack reflection. It is cynical, since we conform despite understanding the uselessness and meaninglessness of whatever the pursuit is, whether it is for a career, or a family life or whatever else our culture happen to value at the moment. And thus it is insincere. To seek happiness tends then to manifest in a search for distractions from unhappiness, which manifests in totalitarian projects. To seek happiness takes one away from meaningness. On the other hand, it may very well be the case that happiness can come as a consequence of one's attempted meaningness. But not always and not immediately, since meaningness is found outside of the comfort zones we have built for ourselves, outside of the habitual and culturally learned, and therefore it can often be uncomfortable and even painful. No, meaningness is not a direct path towards happiness, but it is a path towards personhood, towards sincere living, and a path towards real interhuman interactions away from the intrumental thingification which turns Eachother into Others. </w:t>
       </w:r>
     </w:p>
     <w:p>
@@ -4159,6 +4216,7 @@
         <w:pStyle w:val="TextBody"/>
         <w:bidi w:val="0"/>
         <w:spacing w:lineRule="auto" w:line="240"/>
+        <w:jc w:val="left"/>
         <w:rPr>
           <w:rStyle w:val="FootnoteAnchor"/>
           <w:b w:val="false"/>
@@ -4199,6 +4257,7 @@
         <w:pStyle w:val="Body"/>
         <w:bidi w:val="0"/>
         <w:spacing w:lineRule="auto" w:line="240"/>
+        <w:jc w:val="left"/>
         <w:rPr>
           <w:rFonts w:ascii="Times New Roman" w:hAnsi="Times New Roman"/>
         </w:rPr>
@@ -4214,6 +4273,7 @@
         <w:pStyle w:val="Body"/>
         <w:bidi w:val="0"/>
         <w:spacing w:lineRule="auto" w:line="240"/>
+        <w:jc w:val="left"/>
         <w:rPr>
           <w:rFonts w:ascii="Times New Roman" w:hAnsi="Times New Roman"/>
         </w:rPr>
@@ -4230,6 +4290,7 @@
         <w:pStyle w:val="Body"/>
         <w:bidi w:val="0"/>
         <w:spacing w:lineRule="auto" w:line="240"/>
+        <w:jc w:val="left"/>
         <w:rPr/>
       </w:pPr>
       <w:r>
@@ -4241,6 +4302,7 @@
         <w:pStyle w:val="Body"/>
         <w:bidi w:val="0"/>
         <w:spacing w:lineRule="auto" w:line="240"/>
+        <w:jc w:val="left"/>
         <w:rPr>
           <w:rFonts w:ascii="Times New Roman" w:hAnsi="Times New Roman"/>
           <w:b w:val="false"/>
@@ -4285,6 +4347,7 @@
         <w:pStyle w:val="Body"/>
         <w:bidi w:val="0"/>
         <w:spacing w:lineRule="auto" w:line="240"/>
+        <w:jc w:val="left"/>
         <w:rPr>
           <w:rFonts w:ascii="Times New Roman" w:hAnsi="Times New Roman"/>
           <w:i w:val="false"/>
@@ -4304,6 +4367,7 @@
         <w:pStyle w:val="Body"/>
         <w:bidi w:val="0"/>
         <w:spacing w:lineRule="auto" w:line="240"/>
+        <w:jc w:val="left"/>
         <w:rPr>
           <w:rFonts w:ascii="Times New Roman" w:hAnsi="Times New Roman"/>
           <w:b w:val="false"/>
@@ -4342,6 +4406,7 @@
         </w:numPr>
         <w:bidi w:val="0"/>
         <w:spacing w:lineRule="auto" w:line="240"/>
+        <w:jc w:val="left"/>
         <w:rPr>
           <w:rFonts w:ascii="Times New Roman" w:hAnsi="Times New Roman"/>
         </w:rPr>
@@ -4358,6 +4423,7 @@
         <w:pStyle w:val="Normal"/>
         <w:bidi w:val="0"/>
         <w:spacing w:lineRule="auto" w:line="240"/>
+        <w:jc w:val="left"/>
         <w:rPr>
           <w:rFonts w:ascii="Times New Roman" w:hAnsi="Times New Roman"/>
         </w:rPr>
@@ -4374,21 +4440,23 @@
         <w:pStyle w:val="Normal"/>
         <w:bidi w:val="0"/>
         <w:spacing w:lineRule="auto" w:line="240"/>
-        <w:rPr>
-          <w:rFonts w:ascii="Times New Roman" w:hAnsi="Times New Roman"/>
-        </w:rPr>
-      </w:pPr>
-      <w:r>
-        <w:rPr>
-          <w:rFonts w:ascii="Times New Roman" w:hAnsi="Times New Roman"/>
-        </w:rPr>
-      </w:r>
-    </w:p>
-    <w:p>
-      <w:pPr>
-        <w:pStyle w:val="Normal"/>
-        <w:bidi w:val="0"/>
-        <w:spacing w:lineRule="auto" w:line="240"/>
+        <w:jc w:val="left"/>
+        <w:rPr>
+          <w:rFonts w:ascii="Times New Roman" w:hAnsi="Times New Roman"/>
+        </w:rPr>
+      </w:pPr>
+      <w:r>
+        <w:rPr>
+          <w:rFonts w:ascii="Times New Roman" w:hAnsi="Times New Roman"/>
+        </w:rPr>
+      </w:r>
+    </w:p>
+    <w:p>
+      <w:pPr>
+        <w:pStyle w:val="Normal"/>
+        <w:bidi w:val="0"/>
+        <w:spacing w:lineRule="auto" w:line="240"/>
+        <w:jc w:val="left"/>
         <w:rPr>
           <w:rFonts w:ascii="Times New Roman" w:hAnsi="Times New Roman"/>
         </w:rPr>
@@ -4418,21 +4486,23 @@
         <w:pStyle w:val="Normal"/>
         <w:bidi w:val="0"/>
         <w:spacing w:lineRule="auto" w:line="240"/>
-        <w:rPr>
-          <w:rFonts w:ascii="Times New Roman" w:hAnsi="Times New Roman"/>
-        </w:rPr>
-      </w:pPr>
-      <w:r>
-        <w:rPr>
-          <w:rFonts w:ascii="Times New Roman" w:hAnsi="Times New Roman"/>
-        </w:rPr>
-      </w:r>
-    </w:p>
-    <w:p>
-      <w:pPr>
-        <w:pStyle w:val="Normal"/>
-        <w:bidi w:val="0"/>
-        <w:spacing w:lineRule="auto" w:line="240"/>
+        <w:jc w:val="left"/>
+        <w:rPr>
+          <w:rFonts w:ascii="Times New Roman" w:hAnsi="Times New Roman"/>
+        </w:rPr>
+      </w:pPr>
+      <w:r>
+        <w:rPr>
+          <w:rFonts w:ascii="Times New Roman" w:hAnsi="Times New Roman"/>
+        </w:rPr>
+      </w:r>
+    </w:p>
+    <w:p>
+      <w:pPr>
+        <w:pStyle w:val="Normal"/>
+        <w:bidi w:val="0"/>
+        <w:spacing w:lineRule="auto" w:line="240"/>
+        <w:jc w:val="left"/>
         <w:rPr>
           <w:rFonts w:ascii="Times New Roman" w:hAnsi="Times New Roman"/>
         </w:rPr>
@@ -4449,21 +4519,23 @@
         <w:pStyle w:val="Normal"/>
         <w:bidi w:val="0"/>
         <w:spacing w:lineRule="auto" w:line="240"/>
-        <w:rPr>
-          <w:rFonts w:ascii="Times New Roman" w:hAnsi="Times New Roman"/>
-        </w:rPr>
-      </w:pPr>
-      <w:r>
-        <w:rPr>
-          <w:rFonts w:ascii="Times New Roman" w:hAnsi="Times New Roman"/>
-        </w:rPr>
-      </w:r>
-    </w:p>
-    <w:p>
-      <w:pPr>
-        <w:pStyle w:val="Normal"/>
-        <w:bidi w:val="0"/>
-        <w:spacing w:lineRule="auto" w:line="240"/>
+        <w:jc w:val="left"/>
+        <w:rPr>
+          <w:rFonts w:ascii="Times New Roman" w:hAnsi="Times New Roman"/>
+        </w:rPr>
+      </w:pPr>
+      <w:r>
+        <w:rPr>
+          <w:rFonts w:ascii="Times New Roman" w:hAnsi="Times New Roman"/>
+        </w:rPr>
+      </w:r>
+    </w:p>
+    <w:p>
+      <w:pPr>
+        <w:pStyle w:val="Normal"/>
+        <w:bidi w:val="0"/>
+        <w:spacing w:lineRule="auto" w:line="240"/>
+        <w:jc w:val="left"/>
         <w:rPr>
           <w:rFonts w:ascii="Times New Roman" w:hAnsi="Times New Roman"/>
           <w:b/>
@@ -4484,6 +4556,7 @@
         <w:pStyle w:val="Normal"/>
         <w:bidi w:val="0"/>
         <w:spacing w:lineRule="auto" w:line="240"/>
+        <w:jc w:val="left"/>
         <w:rPr>
           <w:rFonts w:ascii="Times New Roman" w:hAnsi="Times New Roman"/>
         </w:rPr>
@@ -4500,21 +4573,23 @@
         <w:pStyle w:val="Normal"/>
         <w:bidi w:val="0"/>
         <w:spacing w:lineRule="auto" w:line="240"/>
-        <w:rPr>
-          <w:rFonts w:ascii="Times New Roman" w:hAnsi="Times New Roman"/>
-        </w:rPr>
-      </w:pPr>
-      <w:r>
-        <w:rPr>
-          <w:rFonts w:ascii="Times New Roman" w:hAnsi="Times New Roman"/>
-        </w:rPr>
-      </w:r>
-    </w:p>
-    <w:p>
-      <w:pPr>
-        <w:pStyle w:val="Normal"/>
-        <w:bidi w:val="0"/>
-        <w:spacing w:lineRule="auto" w:line="240"/>
+        <w:jc w:val="left"/>
+        <w:rPr>
+          <w:rFonts w:ascii="Times New Roman" w:hAnsi="Times New Roman"/>
+        </w:rPr>
+      </w:pPr>
+      <w:r>
+        <w:rPr>
+          <w:rFonts w:ascii="Times New Roman" w:hAnsi="Times New Roman"/>
+        </w:rPr>
+      </w:r>
+    </w:p>
+    <w:p>
+      <w:pPr>
+        <w:pStyle w:val="Normal"/>
+        <w:bidi w:val="0"/>
+        <w:spacing w:lineRule="auto" w:line="240"/>
+        <w:jc w:val="left"/>
         <w:rPr>
           <w:rFonts w:ascii="Times New Roman" w:hAnsi="Times New Roman"/>
         </w:rPr>
@@ -4531,6 +4606,7 @@
         <w:pStyle w:val="Normal"/>
         <w:bidi w:val="0"/>
         <w:spacing w:lineRule="auto" w:line="240"/>
+        <w:jc w:val="left"/>
         <w:rPr>
           <w:rFonts w:ascii="Times New Roman" w:hAnsi="Times New Roman"/>
         </w:rPr>
@@ -4547,21 +4623,23 @@
         <w:pStyle w:val="Normal"/>
         <w:bidi w:val="0"/>
         <w:spacing w:lineRule="auto" w:line="240"/>
-        <w:rPr>
-          <w:rFonts w:ascii="Times New Roman" w:hAnsi="Times New Roman"/>
-        </w:rPr>
-      </w:pPr>
-      <w:r>
-        <w:rPr>
-          <w:rFonts w:ascii="Times New Roman" w:hAnsi="Times New Roman"/>
-        </w:rPr>
-      </w:r>
-    </w:p>
-    <w:p>
-      <w:pPr>
-        <w:pStyle w:val="Normal"/>
-        <w:bidi w:val="0"/>
-        <w:spacing w:lineRule="auto" w:line="240"/>
+        <w:jc w:val="left"/>
+        <w:rPr>
+          <w:rFonts w:ascii="Times New Roman" w:hAnsi="Times New Roman"/>
+        </w:rPr>
+      </w:pPr>
+      <w:r>
+        <w:rPr>
+          <w:rFonts w:ascii="Times New Roman" w:hAnsi="Times New Roman"/>
+        </w:rPr>
+      </w:r>
+    </w:p>
+    <w:p>
+      <w:pPr>
+        <w:pStyle w:val="Normal"/>
+        <w:bidi w:val="0"/>
+        <w:spacing w:lineRule="auto" w:line="240"/>
+        <w:jc w:val="left"/>
         <w:rPr>
           <w:rFonts w:ascii="Times New Roman" w:hAnsi="Times New Roman"/>
         </w:rPr>
@@ -4578,21 +4656,23 @@
         <w:pStyle w:val="Normal"/>
         <w:bidi w:val="0"/>
         <w:spacing w:lineRule="auto" w:line="240"/>
-        <w:rPr>
-          <w:rFonts w:ascii="Times New Roman" w:hAnsi="Times New Roman"/>
-        </w:rPr>
-      </w:pPr>
-      <w:r>
-        <w:rPr>
-          <w:rFonts w:ascii="Times New Roman" w:hAnsi="Times New Roman"/>
-        </w:rPr>
-      </w:r>
-    </w:p>
-    <w:p>
-      <w:pPr>
-        <w:pStyle w:val="Normal"/>
-        <w:bidi w:val="0"/>
-        <w:spacing w:lineRule="auto" w:line="240"/>
+        <w:jc w:val="left"/>
+        <w:rPr>
+          <w:rFonts w:ascii="Times New Roman" w:hAnsi="Times New Roman"/>
+        </w:rPr>
+      </w:pPr>
+      <w:r>
+        <w:rPr>
+          <w:rFonts w:ascii="Times New Roman" w:hAnsi="Times New Roman"/>
+        </w:rPr>
+      </w:r>
+    </w:p>
+    <w:p>
+      <w:pPr>
+        <w:pStyle w:val="Normal"/>
+        <w:bidi w:val="0"/>
+        <w:spacing w:lineRule="auto" w:line="240"/>
+        <w:jc w:val="left"/>
         <w:rPr>
           <w:rFonts w:ascii="Times New Roman" w:hAnsi="Times New Roman"/>
         </w:rPr>
@@ -4609,21 +4689,23 @@
         <w:pStyle w:val="Normal"/>
         <w:bidi w:val="0"/>
         <w:spacing w:lineRule="auto" w:line="240"/>
-        <w:rPr>
-          <w:rFonts w:ascii="Times New Roman" w:hAnsi="Times New Roman"/>
-        </w:rPr>
-      </w:pPr>
-      <w:r>
-        <w:rPr>
-          <w:rFonts w:ascii="Times New Roman" w:hAnsi="Times New Roman"/>
-        </w:rPr>
-      </w:r>
-    </w:p>
-    <w:p>
-      <w:pPr>
-        <w:pStyle w:val="Normal"/>
-        <w:bidi w:val="0"/>
-        <w:spacing w:lineRule="auto" w:line="240"/>
+        <w:jc w:val="left"/>
+        <w:rPr>
+          <w:rFonts w:ascii="Times New Roman" w:hAnsi="Times New Roman"/>
+        </w:rPr>
+      </w:pPr>
+      <w:r>
+        <w:rPr>
+          <w:rFonts w:ascii="Times New Roman" w:hAnsi="Times New Roman"/>
+        </w:rPr>
+      </w:r>
+    </w:p>
+    <w:p>
+      <w:pPr>
+        <w:pStyle w:val="Normal"/>
+        <w:bidi w:val="0"/>
+        <w:spacing w:lineRule="auto" w:line="240"/>
+        <w:jc w:val="left"/>
         <w:rPr>
           <w:rFonts w:ascii="Times New Roman" w:hAnsi="Times New Roman"/>
         </w:rPr>
@@ -4640,21 +4722,23 @@
         <w:pStyle w:val="Normal"/>
         <w:bidi w:val="0"/>
         <w:spacing w:lineRule="auto" w:line="240"/>
-        <w:rPr>
-          <w:rFonts w:ascii="Times New Roman" w:hAnsi="Times New Roman"/>
-        </w:rPr>
-      </w:pPr>
-      <w:r>
-        <w:rPr>
-          <w:rFonts w:ascii="Times New Roman" w:hAnsi="Times New Roman"/>
-        </w:rPr>
-      </w:r>
-    </w:p>
-    <w:p>
-      <w:pPr>
-        <w:pStyle w:val="Normal"/>
-        <w:bidi w:val="0"/>
-        <w:spacing w:lineRule="auto" w:line="240"/>
+        <w:jc w:val="left"/>
+        <w:rPr>
+          <w:rFonts w:ascii="Times New Roman" w:hAnsi="Times New Roman"/>
+        </w:rPr>
+      </w:pPr>
+      <w:r>
+        <w:rPr>
+          <w:rFonts w:ascii="Times New Roman" w:hAnsi="Times New Roman"/>
+        </w:rPr>
+      </w:r>
+    </w:p>
+    <w:p>
+      <w:pPr>
+        <w:pStyle w:val="Normal"/>
+        <w:bidi w:val="0"/>
+        <w:spacing w:lineRule="auto" w:line="240"/>
+        <w:jc w:val="left"/>
         <w:rPr>
           <w:rFonts w:ascii="Times New Roman" w:hAnsi="Times New Roman"/>
         </w:rPr>
@@ -4671,21 +4755,23 @@
         <w:pStyle w:val="Normal"/>
         <w:bidi w:val="0"/>
         <w:spacing w:lineRule="auto" w:line="240"/>
-        <w:rPr>
-          <w:rFonts w:ascii="Times New Roman" w:hAnsi="Times New Roman"/>
-        </w:rPr>
-      </w:pPr>
-      <w:r>
-        <w:rPr>
-          <w:rFonts w:ascii="Times New Roman" w:hAnsi="Times New Roman"/>
-        </w:rPr>
-      </w:r>
-    </w:p>
-    <w:p>
-      <w:pPr>
-        <w:pStyle w:val="Normal"/>
-        <w:bidi w:val="0"/>
-        <w:spacing w:lineRule="auto" w:line="240"/>
+        <w:jc w:val="left"/>
+        <w:rPr>
+          <w:rFonts w:ascii="Times New Roman" w:hAnsi="Times New Roman"/>
+        </w:rPr>
+      </w:pPr>
+      <w:r>
+        <w:rPr>
+          <w:rFonts w:ascii="Times New Roman" w:hAnsi="Times New Roman"/>
+        </w:rPr>
+      </w:r>
+    </w:p>
+    <w:p>
+      <w:pPr>
+        <w:pStyle w:val="Normal"/>
+        <w:bidi w:val="0"/>
+        <w:spacing w:lineRule="auto" w:line="240"/>
+        <w:jc w:val="left"/>
         <w:rPr>
           <w:rFonts w:ascii="Times New Roman" w:hAnsi="Times New Roman"/>
         </w:rPr>
@@ -4703,6 +4789,7 @@
         <w:pageBreakBefore/>
         <w:bidi w:val="0"/>
         <w:spacing w:lineRule="auto" w:line="240"/>
+        <w:jc w:val="left"/>
         <w:rPr>
           <w:rFonts w:ascii="Times New Roman" w:hAnsi="Times New Roman"/>
         </w:rPr>
@@ -5000,231 +5087,247 @@
         <w:pStyle w:val="Normal"/>
         <w:bidi w:val="0"/>
         <w:spacing w:lineRule="auto" w:line="240"/>
-        <w:rPr>
-          <w:rFonts w:ascii="Times New Roman" w:hAnsi="Times New Roman"/>
-        </w:rPr>
-      </w:pPr>
-      <w:r>
-        <w:rPr>
-          <w:rFonts w:ascii="Times New Roman" w:hAnsi="Times New Roman"/>
-        </w:rPr>
-      </w:r>
-    </w:p>
-    <w:p>
-      <w:pPr>
-        <w:pStyle w:val="Normal"/>
-        <w:bidi w:val="0"/>
-        <w:spacing w:lineRule="auto" w:line="240"/>
-        <w:rPr>
-          <w:rFonts w:ascii="Times New Roman" w:hAnsi="Times New Roman"/>
-        </w:rPr>
-      </w:pPr>
-      <w:r>
-        <w:rPr>
-          <w:rFonts w:ascii="Times New Roman" w:hAnsi="Times New Roman"/>
-        </w:rPr>
-      </w:r>
-    </w:p>
-    <w:p>
-      <w:pPr>
-        <w:pStyle w:val="Normal"/>
-        <w:bidi w:val="0"/>
-        <w:spacing w:lineRule="auto" w:line="240"/>
-        <w:rPr>
-          <w:rFonts w:ascii="Times New Roman" w:hAnsi="Times New Roman"/>
-        </w:rPr>
-      </w:pPr>
-      <w:r>
-        <w:rPr>
-          <w:rFonts w:ascii="Times New Roman" w:hAnsi="Times New Roman"/>
-        </w:rPr>
-      </w:r>
-    </w:p>
-    <w:p>
-      <w:pPr>
-        <w:pStyle w:val="Normal"/>
-        <w:bidi w:val="0"/>
-        <w:spacing w:lineRule="auto" w:line="240"/>
-        <w:rPr>
-          <w:rFonts w:ascii="Times New Roman" w:hAnsi="Times New Roman"/>
-        </w:rPr>
-      </w:pPr>
-      <w:r>
-        <w:rPr>
-          <w:rFonts w:ascii="Times New Roman" w:hAnsi="Times New Roman"/>
-        </w:rPr>
-      </w:r>
-    </w:p>
-    <w:p>
-      <w:pPr>
-        <w:pStyle w:val="Normal"/>
-        <w:bidi w:val="0"/>
-        <w:spacing w:lineRule="auto" w:line="240"/>
-        <w:rPr>
-          <w:rFonts w:ascii="Times New Roman" w:hAnsi="Times New Roman"/>
-        </w:rPr>
-      </w:pPr>
-      <w:r>
-        <w:rPr>
-          <w:rFonts w:ascii="Times New Roman" w:hAnsi="Times New Roman"/>
-        </w:rPr>
-      </w:r>
-    </w:p>
-    <w:p>
-      <w:pPr>
-        <w:pStyle w:val="Normal"/>
-        <w:bidi w:val="0"/>
-        <w:spacing w:lineRule="auto" w:line="240"/>
-        <w:rPr>
-          <w:rFonts w:ascii="Times New Roman" w:hAnsi="Times New Roman"/>
-        </w:rPr>
-      </w:pPr>
-      <w:r>
-        <w:rPr>
-          <w:rFonts w:ascii="Times New Roman" w:hAnsi="Times New Roman"/>
-        </w:rPr>
-      </w:r>
-    </w:p>
-    <w:p>
-      <w:pPr>
-        <w:pStyle w:val="Normal"/>
-        <w:bidi w:val="0"/>
-        <w:spacing w:lineRule="auto" w:line="240"/>
-        <w:rPr>
-          <w:rFonts w:ascii="Times New Roman" w:hAnsi="Times New Roman"/>
-        </w:rPr>
-      </w:pPr>
-      <w:r>
-        <w:rPr>
-          <w:rFonts w:ascii="Times New Roman" w:hAnsi="Times New Roman"/>
-        </w:rPr>
-      </w:r>
-    </w:p>
-    <w:p>
-      <w:pPr>
-        <w:pStyle w:val="Normal"/>
-        <w:bidi w:val="0"/>
-        <w:spacing w:lineRule="auto" w:line="240"/>
-        <w:rPr>
-          <w:rFonts w:ascii="Times New Roman" w:hAnsi="Times New Roman"/>
-        </w:rPr>
-      </w:pPr>
-      <w:r>
-        <w:rPr>
-          <w:rFonts w:ascii="Times New Roman" w:hAnsi="Times New Roman"/>
-        </w:rPr>
-      </w:r>
-    </w:p>
-    <w:p>
-      <w:pPr>
-        <w:pStyle w:val="Normal"/>
-        <w:bidi w:val="0"/>
-        <w:spacing w:lineRule="auto" w:line="240"/>
-        <w:rPr>
-          <w:rFonts w:ascii="Times New Roman" w:hAnsi="Times New Roman"/>
-        </w:rPr>
-      </w:pPr>
-      <w:r>
-        <w:rPr>
-          <w:rFonts w:ascii="Times New Roman" w:hAnsi="Times New Roman"/>
-        </w:rPr>
-      </w:r>
-    </w:p>
-    <w:p>
-      <w:pPr>
-        <w:pStyle w:val="Normal"/>
-        <w:bidi w:val="0"/>
-        <w:spacing w:lineRule="auto" w:line="240"/>
-        <w:rPr>
-          <w:rFonts w:ascii="Times New Roman" w:hAnsi="Times New Roman"/>
-        </w:rPr>
-      </w:pPr>
-      <w:r>
-        <w:rPr>
-          <w:rFonts w:ascii="Times New Roman" w:hAnsi="Times New Roman"/>
-        </w:rPr>
-      </w:r>
-    </w:p>
-    <w:p>
-      <w:pPr>
-        <w:pStyle w:val="Normal"/>
-        <w:bidi w:val="0"/>
-        <w:spacing w:lineRule="auto" w:line="240"/>
-        <w:rPr>
-          <w:rFonts w:ascii="Times New Roman" w:hAnsi="Times New Roman"/>
-        </w:rPr>
-      </w:pPr>
-      <w:r>
-        <w:rPr>
-          <w:rFonts w:ascii="Times New Roman" w:hAnsi="Times New Roman"/>
-        </w:rPr>
-      </w:r>
-    </w:p>
-    <w:p>
-      <w:pPr>
-        <w:pStyle w:val="Normal"/>
-        <w:bidi w:val="0"/>
-        <w:spacing w:lineRule="auto" w:line="240"/>
-        <w:rPr>
-          <w:rFonts w:ascii="Times New Roman" w:hAnsi="Times New Roman"/>
-        </w:rPr>
-      </w:pPr>
-      <w:r>
-        <w:rPr>
-          <w:rFonts w:ascii="Times New Roman" w:hAnsi="Times New Roman"/>
-        </w:rPr>
-      </w:r>
-    </w:p>
-    <w:p>
-      <w:pPr>
-        <w:pStyle w:val="Normal"/>
-        <w:bidi w:val="0"/>
-        <w:spacing w:lineRule="auto" w:line="240"/>
-        <w:rPr>
-          <w:rFonts w:ascii="Times New Roman" w:hAnsi="Times New Roman"/>
-        </w:rPr>
-      </w:pPr>
-      <w:r>
-        <w:rPr>
-          <w:rFonts w:ascii="Times New Roman" w:hAnsi="Times New Roman"/>
-        </w:rPr>
-      </w:r>
-    </w:p>
-    <w:p>
-      <w:pPr>
-        <w:pStyle w:val="Normal"/>
-        <w:bidi w:val="0"/>
-        <w:spacing w:lineRule="auto" w:line="240"/>
-        <w:rPr>
-          <w:rFonts w:ascii="Times New Roman" w:hAnsi="Times New Roman"/>
-        </w:rPr>
-      </w:pPr>
-      <w:r>
-        <w:rPr>
-          <w:rFonts w:ascii="Times New Roman" w:hAnsi="Times New Roman"/>
-        </w:rPr>
-      </w:r>
-    </w:p>
-    <w:p>
-      <w:pPr>
-        <w:pStyle w:val="Normal"/>
-        <w:bidi w:val="0"/>
-        <w:spacing w:lineRule="auto" w:line="240"/>
-        <w:rPr>
-          <w:rFonts w:ascii="Times New Roman" w:hAnsi="Times New Roman"/>
-        </w:rPr>
-      </w:pPr>
-      <w:r>
-        <w:rPr>
-          <w:rFonts w:ascii="Times New Roman" w:hAnsi="Times New Roman"/>
-        </w:rPr>
-      </w:r>
-    </w:p>
-    <w:p>
-      <w:pPr>
-        <w:pStyle w:val="Normal"/>
-        <w:bidi w:val="0"/>
-        <w:spacing w:lineRule="auto" w:line="240"/>
+        <w:jc w:val="left"/>
+        <w:rPr>
+          <w:rFonts w:ascii="Times New Roman" w:hAnsi="Times New Roman"/>
+        </w:rPr>
+      </w:pPr>
+      <w:r>
+        <w:rPr>
+          <w:rFonts w:ascii="Times New Roman" w:hAnsi="Times New Roman"/>
+        </w:rPr>
+      </w:r>
+    </w:p>
+    <w:p>
+      <w:pPr>
+        <w:pStyle w:val="Normal"/>
+        <w:bidi w:val="0"/>
+        <w:spacing w:lineRule="auto" w:line="240"/>
+        <w:jc w:val="left"/>
+        <w:rPr>
+          <w:rFonts w:ascii="Times New Roman" w:hAnsi="Times New Roman"/>
+        </w:rPr>
+      </w:pPr>
+      <w:r>
+        <w:rPr>
+          <w:rFonts w:ascii="Times New Roman" w:hAnsi="Times New Roman"/>
+        </w:rPr>
+      </w:r>
+    </w:p>
+    <w:p>
+      <w:pPr>
+        <w:pStyle w:val="Normal"/>
+        <w:bidi w:val="0"/>
+        <w:spacing w:lineRule="auto" w:line="240"/>
+        <w:jc w:val="left"/>
+        <w:rPr>
+          <w:rFonts w:ascii="Times New Roman" w:hAnsi="Times New Roman"/>
+        </w:rPr>
+      </w:pPr>
+      <w:r>
+        <w:rPr>
+          <w:rFonts w:ascii="Times New Roman" w:hAnsi="Times New Roman"/>
+        </w:rPr>
+      </w:r>
+    </w:p>
+    <w:p>
+      <w:pPr>
+        <w:pStyle w:val="Normal"/>
+        <w:bidi w:val="0"/>
+        <w:spacing w:lineRule="auto" w:line="240"/>
+        <w:jc w:val="left"/>
+        <w:rPr>
+          <w:rFonts w:ascii="Times New Roman" w:hAnsi="Times New Roman"/>
+        </w:rPr>
+      </w:pPr>
+      <w:r>
+        <w:rPr>
+          <w:rFonts w:ascii="Times New Roman" w:hAnsi="Times New Roman"/>
+        </w:rPr>
+      </w:r>
+    </w:p>
+    <w:p>
+      <w:pPr>
+        <w:pStyle w:val="Normal"/>
+        <w:bidi w:val="0"/>
+        <w:spacing w:lineRule="auto" w:line="240"/>
+        <w:jc w:val="left"/>
+        <w:rPr>
+          <w:rFonts w:ascii="Times New Roman" w:hAnsi="Times New Roman"/>
+        </w:rPr>
+      </w:pPr>
+      <w:r>
+        <w:rPr>
+          <w:rFonts w:ascii="Times New Roman" w:hAnsi="Times New Roman"/>
+        </w:rPr>
+      </w:r>
+    </w:p>
+    <w:p>
+      <w:pPr>
+        <w:pStyle w:val="Normal"/>
+        <w:bidi w:val="0"/>
+        <w:spacing w:lineRule="auto" w:line="240"/>
+        <w:jc w:val="left"/>
+        <w:rPr>
+          <w:rFonts w:ascii="Times New Roman" w:hAnsi="Times New Roman"/>
+        </w:rPr>
+      </w:pPr>
+      <w:r>
+        <w:rPr>
+          <w:rFonts w:ascii="Times New Roman" w:hAnsi="Times New Roman"/>
+        </w:rPr>
+      </w:r>
+    </w:p>
+    <w:p>
+      <w:pPr>
+        <w:pStyle w:val="Normal"/>
+        <w:bidi w:val="0"/>
+        <w:spacing w:lineRule="auto" w:line="240"/>
+        <w:jc w:val="left"/>
+        <w:rPr>
+          <w:rFonts w:ascii="Times New Roman" w:hAnsi="Times New Roman"/>
+        </w:rPr>
+      </w:pPr>
+      <w:r>
+        <w:rPr>
+          <w:rFonts w:ascii="Times New Roman" w:hAnsi="Times New Roman"/>
+        </w:rPr>
+      </w:r>
+    </w:p>
+    <w:p>
+      <w:pPr>
+        <w:pStyle w:val="Normal"/>
+        <w:bidi w:val="0"/>
+        <w:spacing w:lineRule="auto" w:line="240"/>
+        <w:jc w:val="left"/>
+        <w:rPr>
+          <w:rFonts w:ascii="Times New Roman" w:hAnsi="Times New Roman"/>
+        </w:rPr>
+      </w:pPr>
+      <w:r>
+        <w:rPr>
+          <w:rFonts w:ascii="Times New Roman" w:hAnsi="Times New Roman"/>
+        </w:rPr>
+      </w:r>
+    </w:p>
+    <w:p>
+      <w:pPr>
+        <w:pStyle w:val="Normal"/>
+        <w:bidi w:val="0"/>
+        <w:spacing w:lineRule="auto" w:line="240"/>
+        <w:jc w:val="left"/>
+        <w:rPr>
+          <w:rFonts w:ascii="Times New Roman" w:hAnsi="Times New Roman"/>
+        </w:rPr>
+      </w:pPr>
+      <w:r>
+        <w:rPr>
+          <w:rFonts w:ascii="Times New Roman" w:hAnsi="Times New Roman"/>
+        </w:rPr>
+      </w:r>
+    </w:p>
+    <w:p>
+      <w:pPr>
+        <w:pStyle w:val="Normal"/>
+        <w:bidi w:val="0"/>
+        <w:spacing w:lineRule="auto" w:line="240"/>
+        <w:jc w:val="left"/>
+        <w:rPr>
+          <w:rFonts w:ascii="Times New Roman" w:hAnsi="Times New Roman"/>
+        </w:rPr>
+      </w:pPr>
+      <w:r>
+        <w:rPr>
+          <w:rFonts w:ascii="Times New Roman" w:hAnsi="Times New Roman"/>
+        </w:rPr>
+      </w:r>
+    </w:p>
+    <w:p>
+      <w:pPr>
+        <w:pStyle w:val="Normal"/>
+        <w:bidi w:val="0"/>
+        <w:spacing w:lineRule="auto" w:line="240"/>
+        <w:jc w:val="left"/>
+        <w:rPr>
+          <w:rFonts w:ascii="Times New Roman" w:hAnsi="Times New Roman"/>
+        </w:rPr>
+      </w:pPr>
+      <w:r>
+        <w:rPr>
+          <w:rFonts w:ascii="Times New Roman" w:hAnsi="Times New Roman"/>
+        </w:rPr>
+      </w:r>
+    </w:p>
+    <w:p>
+      <w:pPr>
+        <w:pStyle w:val="Normal"/>
+        <w:bidi w:val="0"/>
+        <w:spacing w:lineRule="auto" w:line="240"/>
+        <w:jc w:val="left"/>
+        <w:rPr>
+          <w:rFonts w:ascii="Times New Roman" w:hAnsi="Times New Roman"/>
+        </w:rPr>
+      </w:pPr>
+      <w:r>
+        <w:rPr>
+          <w:rFonts w:ascii="Times New Roman" w:hAnsi="Times New Roman"/>
+        </w:rPr>
+      </w:r>
+    </w:p>
+    <w:p>
+      <w:pPr>
+        <w:pStyle w:val="Normal"/>
+        <w:bidi w:val="0"/>
+        <w:spacing w:lineRule="auto" w:line="240"/>
+        <w:jc w:val="left"/>
+        <w:rPr>
+          <w:rFonts w:ascii="Times New Roman" w:hAnsi="Times New Roman"/>
+        </w:rPr>
+      </w:pPr>
+      <w:r>
+        <w:rPr>
+          <w:rFonts w:ascii="Times New Roman" w:hAnsi="Times New Roman"/>
+        </w:rPr>
+      </w:r>
+    </w:p>
+    <w:p>
+      <w:pPr>
+        <w:pStyle w:val="Normal"/>
+        <w:bidi w:val="0"/>
+        <w:spacing w:lineRule="auto" w:line="240"/>
+        <w:jc w:val="left"/>
+        <w:rPr>
+          <w:rFonts w:ascii="Times New Roman" w:hAnsi="Times New Roman"/>
+        </w:rPr>
+      </w:pPr>
+      <w:r>
+        <w:rPr>
+          <w:rFonts w:ascii="Times New Roman" w:hAnsi="Times New Roman"/>
+        </w:rPr>
+      </w:r>
+    </w:p>
+    <w:p>
+      <w:pPr>
+        <w:pStyle w:val="Normal"/>
+        <w:bidi w:val="0"/>
+        <w:spacing w:lineRule="auto" w:line="240"/>
+        <w:jc w:val="left"/>
+        <w:rPr>
+          <w:rFonts w:ascii="Times New Roman" w:hAnsi="Times New Roman"/>
+        </w:rPr>
+      </w:pPr>
+      <w:r>
+        <w:rPr>
+          <w:rFonts w:ascii="Times New Roman" w:hAnsi="Times New Roman"/>
+        </w:rPr>
+      </w:r>
+    </w:p>
+    <w:p>
+      <w:pPr>
+        <w:pStyle w:val="Normal"/>
+        <w:bidi w:val="0"/>
+        <w:spacing w:lineRule="auto" w:line="240"/>
+        <w:jc w:val="left"/>
         <w:rPr>
           <w:rFonts w:ascii="Times New Roman" w:hAnsi="Times New Roman"/>
         </w:rPr>
@@ -5240,6 +5343,7 @@
         <w:pStyle w:val="Title"/>
         <w:bidi w:val="0"/>
         <w:spacing w:lineRule="auto" w:line="240"/>
+        <w:jc w:val="left"/>
         <w:rPr>
           <w:rFonts w:ascii="Times New Roman" w:hAnsi="Times New Roman"/>
         </w:rPr>
@@ -5256,6 +5360,7 @@
         <w:pageBreakBefore/>
         <w:bidi w:val="0"/>
         <w:spacing w:lineRule="auto" w:line="240"/>
+        <w:jc w:val="left"/>
         <w:rPr>
           <w:rFonts w:ascii="Times New Roman" w:hAnsi="Times New Roman"/>
         </w:rPr>
@@ -5295,6 +5400,7 @@
         <w:pStyle w:val="Normal"/>
         <w:bidi w:val="0"/>
         <w:spacing w:lineRule="auto" w:line="240"/>
+        <w:jc w:val="left"/>
         <w:rPr>
           <w:rFonts w:ascii="Times New Roman" w:hAnsi="Times New Roman"/>
           <w:i/>
@@ -5345,6 +5451,7 @@
         <w:pStyle w:val="Normal"/>
         <w:bidi w:val="0"/>
         <w:spacing w:lineRule="auto" w:line="240"/>
+        <w:jc w:val="left"/>
         <w:rPr>
           <w:rFonts w:ascii="Times New Roman" w:hAnsi="Times New Roman"/>
         </w:rPr>
@@ -5360,6 +5467,7 @@
         <w:pStyle w:val="Body"/>
         <w:bidi w:val="0"/>
         <w:spacing w:lineRule="auto" w:line="240"/>
+        <w:jc w:val="left"/>
         <w:rPr>
           <w:rFonts w:ascii="Times New Roman" w:hAnsi="Times New Roman"/>
           <w:b w:val="false"/>
@@ -5384,29 +5492,31 @@
         <w:pStyle w:val="Body"/>
         <w:bidi w:val="0"/>
         <w:spacing w:lineRule="auto" w:line="240"/>
-        <w:rPr>
-          <w:rFonts w:ascii="Times New Roman" w:hAnsi="Times New Roman"/>
-          <w:b w:val="false"/>
-          <w:bCs w:val="false"/>
-          <w:i w:val="false"/>
-          <w:iCs w:val="false"/>
-        </w:rPr>
-      </w:pPr>
-      <w:r>
-        <w:rPr>
-          <w:rFonts w:ascii="Times New Roman" w:hAnsi="Times New Roman"/>
-          <w:b w:val="false"/>
-          <w:bCs w:val="false"/>
-          <w:i w:val="false"/>
-          <w:iCs w:val="false"/>
-        </w:rPr>
-      </w:r>
-    </w:p>
-    <w:p>
-      <w:pPr>
-        <w:pStyle w:val="Normal"/>
-        <w:bidi w:val="0"/>
-        <w:spacing w:lineRule="auto" w:line="240"/>
+        <w:jc w:val="left"/>
+        <w:rPr>
+          <w:rFonts w:ascii="Times New Roman" w:hAnsi="Times New Roman"/>
+          <w:b w:val="false"/>
+          <w:bCs w:val="false"/>
+          <w:i w:val="false"/>
+          <w:iCs w:val="false"/>
+        </w:rPr>
+      </w:pPr>
+      <w:r>
+        <w:rPr>
+          <w:rFonts w:ascii="Times New Roman" w:hAnsi="Times New Roman"/>
+          <w:b w:val="false"/>
+          <w:bCs w:val="false"/>
+          <w:i w:val="false"/>
+          <w:iCs w:val="false"/>
+        </w:rPr>
+      </w:r>
+    </w:p>
+    <w:p>
+      <w:pPr>
+        <w:pStyle w:val="Normal"/>
+        <w:bidi w:val="0"/>
+        <w:spacing w:lineRule="auto" w:line="240"/>
+        <w:jc w:val="left"/>
         <w:rPr>
           <w:rFonts w:eastAsia="ヒラギノ角ゴ Pro W3" w:ascii="Times New Roman" w:hAnsi="Times New Roman"/>
           <w:b w:val="false"/>
@@ -5461,29 +5571,31 @@
         <w:pStyle w:val="Normal"/>
         <w:bidi w:val="0"/>
         <w:spacing w:lineRule="auto" w:line="240"/>
-        <w:rPr>
-          <w:rFonts w:ascii="Times New Roman" w:hAnsi="Times New Roman"/>
-          <w:b w:val="false"/>
-          <w:bCs w:val="false"/>
-          <w:i w:val="false"/>
-          <w:iCs w:val="false"/>
-        </w:rPr>
-      </w:pPr>
-      <w:r>
-        <w:rPr>
-          <w:rFonts w:ascii="Times New Roman" w:hAnsi="Times New Roman"/>
-          <w:b w:val="false"/>
-          <w:bCs w:val="false"/>
-          <w:i w:val="false"/>
-          <w:iCs w:val="false"/>
-        </w:rPr>
-      </w:r>
-    </w:p>
-    <w:p>
-      <w:pPr>
-        <w:pStyle w:val="Normal"/>
-        <w:bidi w:val="0"/>
-        <w:spacing w:lineRule="auto" w:line="240"/>
+        <w:jc w:val="left"/>
+        <w:rPr>
+          <w:rFonts w:ascii="Times New Roman" w:hAnsi="Times New Roman"/>
+          <w:b w:val="false"/>
+          <w:bCs w:val="false"/>
+          <w:i w:val="false"/>
+          <w:iCs w:val="false"/>
+        </w:rPr>
+      </w:pPr>
+      <w:r>
+        <w:rPr>
+          <w:rFonts w:ascii="Times New Roman" w:hAnsi="Times New Roman"/>
+          <w:b w:val="false"/>
+          <w:bCs w:val="false"/>
+          <w:i w:val="false"/>
+          <w:iCs w:val="false"/>
+        </w:rPr>
+      </w:r>
+    </w:p>
+    <w:p>
+      <w:pPr>
+        <w:pStyle w:val="Normal"/>
+        <w:bidi w:val="0"/>
+        <w:spacing w:lineRule="auto" w:line="240"/>
+        <w:jc w:val="left"/>
         <w:rPr>
           <w:rFonts w:ascii="Times New Roman" w:hAnsi="Times New Roman"/>
         </w:rPr>
@@ -5500,6 +5612,7 @@
         <w:pStyle w:val="Normal"/>
         <w:bidi w:val="0"/>
         <w:spacing w:lineRule="auto" w:line="240"/>
+        <w:jc w:val="left"/>
         <w:rPr>
           <w:rFonts w:eastAsia="ヒラギノ角ゴ Pro W3" w:ascii="Times New Roman" w:hAnsi="Times New Roman"/>
           <w:b w:val="false"/>
@@ -5605,6 +5718,7 @@
         <w:pStyle w:val="Normal"/>
         <w:bidi w:val="0"/>
         <w:spacing w:lineRule="auto" w:line="240"/>
+        <w:jc w:val="left"/>
         <w:rPr>
           <w:rFonts w:ascii="Times New Roman" w:hAnsi="Times New Roman"/>
           <w:b w:val="false"/>
@@ -5628,6 +5742,7 @@
         <w:pStyle w:val="Body"/>
         <w:bidi w:val="0"/>
         <w:spacing w:lineRule="auto" w:line="240"/>
+        <w:jc w:val="left"/>
         <w:rPr>
           <w:rFonts w:ascii="Times New Roman" w:hAnsi="Times New Roman"/>
           <w:i w:val="false"/>
@@ -5648,6 +5763,7 @@
         <w:pStyle w:val="Body"/>
         <w:bidi w:val="0"/>
         <w:spacing w:lineRule="auto" w:line="240"/>
+        <w:jc w:val="left"/>
         <w:rPr>
           <w:rFonts w:eastAsia="ヒラギノ角ゴ Pro W3" w:ascii="Times New Roman" w:hAnsi="Times New Roman"/>
           <w:b w:val="false"/>
@@ -5701,6 +5817,7 @@
         <w:pStyle w:val="Normal"/>
         <w:bidi w:val="0"/>
         <w:spacing w:lineRule="auto" w:line="240"/>
+        <w:jc w:val="left"/>
         <w:rPr>
           <w:rFonts w:ascii="Times New Roman" w:hAnsi="Times New Roman"/>
         </w:rPr>
@@ -5731,6 +5848,7 @@
         <w:pStyle w:val="Normal"/>
         <w:bidi w:val="0"/>
         <w:spacing w:lineRule="auto" w:line="240"/>
+        <w:jc w:val="left"/>
         <w:rPr>
           <w:rFonts w:ascii="Times New Roman" w:hAnsi="Times New Roman"/>
         </w:rPr>
@@ -5747,6 +5865,7 @@
         <w:pStyle w:val="Normal"/>
         <w:bidi w:val="0"/>
         <w:spacing w:lineRule="auto" w:line="240"/>
+        <w:jc w:val="left"/>
         <w:rPr>
           <w:rFonts w:eastAsia="ヒラギノ角ゴ Pro W3" w:ascii="Times New Roman" w:hAnsi="Times New Roman"/>
           <w:b w:val="false"/>
@@ -5801,6 +5920,7 @@
         <w:pStyle w:val="Normal"/>
         <w:bidi w:val="0"/>
         <w:spacing w:lineRule="auto" w:line="240"/>
+        <w:jc w:val="left"/>
         <w:rPr>
           <w:rFonts w:eastAsia="ヒラギノ角ゴ Pro W3" w:ascii="Times New Roman" w:hAnsi="Times New Roman"/>
           <w:b w:val="false"/>
@@ -5854,6 +5974,7 @@
         <w:pStyle w:val="Normal"/>
         <w:bidi w:val="0"/>
         <w:spacing w:lineRule="auto" w:line="240"/>
+        <w:jc w:val="left"/>
         <w:rPr>
           <w:rFonts w:eastAsia="ヒラギノ角ゴ Pro W3" w:ascii="Times New Roman" w:hAnsi="Times New Roman"/>
           <w:b/>
@@ -5908,6 +6029,7 @@
         <w:pStyle w:val="Normal"/>
         <w:bidi w:val="0"/>
         <w:spacing w:lineRule="auto" w:line="240"/>
+        <w:jc w:val="left"/>
         <w:rPr>
           <w:rFonts w:eastAsia="ヒラギノ角ゴ Pro W3" w:ascii="Times New Roman" w:hAnsi="Times New Roman"/>
           <w:b/>
@@ -5961,6 +6083,7 @@
         <w:pStyle w:val="Body"/>
         <w:bidi w:val="0"/>
         <w:spacing w:lineRule="auto" w:line="240"/>
+        <w:jc w:val="left"/>
         <w:rPr>
           <w:rFonts w:ascii="Times New Roman" w:hAnsi="Times New Roman"/>
           <w:i w:val="false"/>
@@ -5981,25 +6104,75 @@
         <w:pStyle w:val="Body"/>
         <w:bidi w:val="0"/>
         <w:spacing w:lineRule="auto" w:line="240"/>
-        <w:rPr>
-          <w:rFonts w:ascii="Times New Roman" w:hAnsi="Times New Roman"/>
-          <w:i w:val="false"/>
-          <w:iCs w:val="false"/>
-        </w:rPr>
-      </w:pPr>
-      <w:r>
-        <w:rPr>
-          <w:rFonts w:ascii="Times New Roman" w:hAnsi="Times New Roman"/>
-          <w:i w:val="false"/>
-          <w:iCs w:val="false"/>
-        </w:rPr>
+        <w:jc w:val="left"/>
+        <w:rPr>
+          <w:rFonts w:ascii="Times New Roman" w:hAnsi="Times New Roman"/>
+          <w:i w:val="false"/>
+          <w:iCs w:val="false"/>
+        </w:rPr>
+      </w:pPr>
+      <w:r>
+        <w:rPr>
+          <w:rFonts w:ascii="Times New Roman" w:hAnsi="Times New Roman"/>
+          <w:i w:val="false"/>
+          <w:iCs w:val="false"/>
+        </w:rPr>
+      </w:r>
+    </w:p>
+    <w:p>
+      <w:pPr>
+        <w:pStyle w:val="Normal"/>
+        <w:bidi w:val="0"/>
+        <w:spacing w:lineRule="auto" w:line="240" w:before="0" w:after="0"/>
+        <w:ind w:left="0" w:right="0" w:hanging="0"/>
+        <w:jc w:val="left"/>
+        <w:rPr>
+          <w:rFonts w:ascii="Times New Roman" w:hAnsi="Times New Roman"/>
+        </w:rPr>
+      </w:pPr>
+      <w:r>
+        <w:rPr>
+          <w:rFonts w:ascii="Times New Roman" w:hAnsi="Times New Roman"/>
+        </w:rPr>
+        <w:t>However, it is the cultural biases and the insecurity they create within us which makes us treat Other persons instrumentally. We interact based on what the Other can do for our social well being. We may choose a partner based on how that person makes us look</w:t>
+      </w:r>
+      <w:r>
+        <w:rPr>
+          <w:rFonts w:ascii="Times New Roman" w:hAnsi="Times New Roman"/>
+        </w:rPr>
+        <w:t xml:space="preserve"> in the eyes of Others</w:t>
+      </w:r>
+      <w:r>
+        <w:rPr>
+          <w:rFonts w:ascii="Times New Roman" w:hAnsi="Times New Roman"/>
+        </w:rPr>
+        <w:t>, we may choose a sexual partner in order to boost our ego, and we may choose a career based on a will not to appear odd, and base our interactions with the Other on how it helps the career. In all these cases, we do not treat the Other as a person with infinite personhood, but instrumentally as a thing. This thingification of the Other is impossible without also thingifying ourselves. For we start to judge ourselves by how well we achieve our cultural goals be it looking good in the eyes of Others, or something completely different, even the knowledge that one would look good in the eyes of others if only they knew.</w:t>
+      </w:r>
+      <w:r>
+        <w:rPr>
+          <w:rFonts w:ascii="Times New Roman" w:hAnsi="Times New Roman"/>
+        </w:rPr>
+      </w:r>
+      <w:r>
+        <w:fldChar w:fldCharType="end"/>
+      </w:r>
+      <w:r>
+        <w:rPr>
+          <w:rFonts w:ascii="Times New Roman" w:hAnsi="Times New Roman"/>
+        </w:rPr>
+        <w:commentReference w:id="0"/>
       </w:r>
     </w:p>
     <w:p>
       <w:pPr>
         <w:pStyle w:val="Body"/>
-        <w:bidi w:val="0"/>
-        <w:spacing w:lineRule="auto" w:line="240"/>
+        <w:widowControl/>
+        <w:shd w:fill="FFFFFF" w:val="clear"/>
+        <w:suppressAutoHyphens w:val="false"/>
+        <w:bidi w:val="0"/>
+        <w:spacing w:lineRule="auto" w:line="240" w:before="0" w:after="0"/>
+        <w:ind w:left="0" w:right="0" w:hanging="0"/>
+        <w:jc w:val="left"/>
         <w:rPr/>
       </w:pPr>
       <w:r>
@@ -6022,6 +6195,44 @@
 </w:document>
 </file>
 
+<file path=word/comments.xml><?xml version="1.0" encoding="utf-8"?>
+<w:comments xmlns:o="urn:schemas-microsoft-com:office:office" xmlns:r="http://schemas.openxmlformats.org/officeDocument/2006/relationships" xmlns:v="urn:schemas-microsoft-com:vml" xmlns:w="http://schemas.openxmlformats.org/wordprocessingml/2006/main" xmlns:w10="urn:schemas-microsoft-com:office:word" xmlns:wp="http://schemas.openxmlformats.org/drawingml/2006/wordprocessingDrawing">
+  <w:comment w:id="0" w:author="Unknown Author" w:date="2015-06-11T15:14:13Z" w:initials="">
+    <w:p>
+      <w:r>
+        <w:rPr>
+          <w:rFonts w:cs="FreeSans" w:ascii="Times New Roman" w:hAnsi="Times New Roman" w:eastAsia="Droid Sans Fallback"/>
+          <w:b w:val="false"/>
+          <w:bCs w:val="false"/>
+          <w:i w:val="false"/>
+          <w:iCs w:val="false"/>
+          <w:caps w:val="false"/>
+          <w:smallCaps w:val="false"/>
+          <w:strike w:val="false"/>
+          <w:dstrike w:val="false"/>
+          <w:outline w:val="false"/>
+          <w:shadow w:val="false"/>
+          <w:emboss w:val="false"/>
+          <w:imprint w:val="false"/>
+          <w:color w:val="00000A"/>
+          <w:spacing w:val="0"/>
+          <w:w w:val="100"/>
+          <w:position w:val="0"/>
+          <w:sz w:val="20"/>
+          <w:sz w:val="20"/>
+          <w:szCs w:val="24"/>
+          <w:u w:val="none"/>
+          <w:vertAlign w:val="baseline"/>
+          <w:em w:val="none"/>
+          <w:lang w:bidi="hi-IN" w:val="en-US" w:eastAsia="zh-CN"/>
+        </w:rPr>
+        <w:t>Weak paragraph</w:t>
+      </w:r>
+    </w:p>
+  </w:comment>
+</w:comments>
+</file>
+
 <file path=word/footnotes.xml><?xml version="1.0" encoding="utf-8"?>
 <w:footnotes xmlns:w="http://schemas.openxmlformats.org/wordprocessingml/2006/main" xmlns:r="http://schemas.openxmlformats.org/officeDocument/2006/relationships">
   <w:footnote w:id="0" w:type="separator">
@@ -6447,6 +6658,12 @@
         </w:rPr>
         <w:footnoteRef/>
         <w:tab/>
+      </w:r>
+      <w:r>
+        <w:rPr>
+          <w:i/>
+          <w:iCs/>
+        </w:rPr>
         <w:t>The Myth of Sisyphus</w:t>
       </w:r>
       <w:r>
@@ -6789,7 +7006,7 @@
     <w:pPr>
       <w:widowControl w:val="false"/>
       <w:suppressAutoHyphens w:val="true"/>
-      <w:overflowPunct w:val="false"/>
+      <w:overflowPunct w:val="true"/>
       <w:bidi w:val="0"/>
       <w:jc w:val="left"/>
     </w:pPr>

</xml_diff>